<commit_message>
Tema 1 - Actividad 1 En proceso...
</commit_message>
<xml_diff>
--- a/Tema 1 - Actividad 1.docx
+++ b/Tema 1 - Actividad 1.docx
@@ -1,6 +1,6 @@
 
 <file path=word/document.xml><?xml version="1.0" encoding="utf-8"?>
-<w:document xmlns:wpc="http://schemas.microsoft.com/office/word/2010/wordprocessingCanvas" xmlns:cx="http://schemas.microsoft.com/office/drawing/2014/chartex" xmlns:cx1="http://schemas.microsoft.com/office/drawing/2015/9/8/chartex" xmlns:cx2="http://schemas.microsoft.com/office/drawing/2015/10/21/chartex" xmlns:cx3="http://schemas.microsoft.com/office/drawing/2016/5/9/chartex" xmlns:cx4="http://schemas.microsoft.com/office/drawing/2016/5/10/chartex" xmlns:cx5="http://schemas.microsoft.com/office/drawing/2016/5/11/chartex" xmlns:cx6="http://schemas.microsoft.com/office/drawing/2016/5/12/chartex" xmlns:cx7="http://schemas.microsoft.com/office/drawing/2016/5/13/chartex" xmlns:cx8="http://schemas.microsoft.com/office/drawing/2016/5/14/chartex" xmlns:mc="http://schemas.openxmlformats.org/markup-compatibility/2006" xmlns:aink="http://schemas.microsoft.com/office/drawing/2016/ink" xmlns:am3d="http://schemas.microsoft.com/office/drawing/2017/model3d" xmlns:o="urn:schemas-microsoft-com:office:office" xmlns:r="http://schemas.openxmlformats.org/officeDocument/2006/relationships" xmlns:m="http://schemas.openxmlformats.org/officeDocument/2006/math" xmlns:v="urn:schemas-microsoft-com:vml" xmlns:wp14="http://schemas.microsoft.com/office/word/2010/wordprocessingDrawing" xmlns:wp="http://schemas.openxmlformats.org/drawingml/2006/wordprocessingDrawing" xmlns:w10="urn:schemas-microsoft-com:office:word" xmlns:w="http://schemas.openxmlformats.org/wordprocessingml/2006/main" xmlns:w14="http://schemas.microsoft.com/office/word/2010/wordml" xmlns:w15="http://schemas.microsoft.com/office/word/2012/wordml" xmlns:w16cid="http://schemas.microsoft.com/office/word/2016/wordml/cid" xmlns:w16se="http://schemas.microsoft.com/office/word/2015/wordml/symex" xmlns:wpg="http://schemas.microsoft.com/office/word/2010/wordprocessingGroup" xmlns:wpi="http://schemas.microsoft.com/office/word/2010/wordprocessingInk" xmlns:wne="http://schemas.microsoft.com/office/word/2006/wordml" xmlns:wps="http://schemas.microsoft.com/office/word/2010/wordprocessingShape" mc:Ignorable="w14 w15 w16se w16cid wp14">
+<w:document xmlns:wpc="http://schemas.microsoft.com/office/word/2010/wordprocessingCanvas" xmlns:mc="http://schemas.openxmlformats.org/markup-compatibility/2006" xmlns:o="urn:schemas-microsoft-com:office:office" xmlns:r="http://schemas.openxmlformats.org/officeDocument/2006/relationships" xmlns:m="http://schemas.openxmlformats.org/officeDocument/2006/math" xmlns:v="urn:schemas-microsoft-com:vml" xmlns:wp14="http://schemas.microsoft.com/office/word/2010/wordprocessingDrawing" xmlns:wp="http://schemas.openxmlformats.org/drawingml/2006/wordprocessingDrawing" xmlns:w10="urn:schemas-microsoft-com:office:word" xmlns:w="http://schemas.openxmlformats.org/wordprocessingml/2006/main" xmlns:w14="http://schemas.microsoft.com/office/word/2010/wordml" xmlns:w15="http://schemas.microsoft.com/office/word/2012/wordml" xmlns:wpg="http://schemas.microsoft.com/office/word/2010/wordprocessingGroup" xmlns:wpi="http://schemas.microsoft.com/office/word/2010/wordprocessingInk" xmlns:wne="http://schemas.microsoft.com/office/word/2006/wordml" xmlns:wps="http://schemas.microsoft.com/office/word/2010/wordprocessingShape" mc:Ignorable="w14 w15 wp14">
   <w:body>
     <w:sdt>
       <w:sdtPr>
@@ -22,6 +22,7 @@
           <w:r>
             <w:rPr>
               <w:noProof/>
+              <w:lang w:eastAsia="es-ES"/>
             </w:rPr>
             <mc:AlternateContent>
               <mc:Choice Requires="wps">
@@ -201,6 +202,7 @@
           <w:r>
             <w:rPr>
               <w:noProof/>
+              <w:lang w:eastAsia="es-ES"/>
             </w:rPr>
             <mc:AlternateContent>
               <mc:Choice Requires="wps">
@@ -295,10 +297,11 @@
               </mc:Choice>
               <mc:Fallback>
                 <w:pict>
-                  <v:rect id="Rectángulo 466" o:spid="_x0000_s1027" style="position:absolute;margin-left:0;margin-top:0;width:581.4pt;height:752.4pt;z-index:-251653120;visibility:visible;mso-wrap-style:square;mso-width-percent:950;mso-height-percent:950;mso-wrap-distance-left:9pt;mso-wrap-distance-top:0;mso-wrap-distance-right:9pt;mso-wrap-distance-bottom:0;mso-position-horizontal:center;mso-position-horizontal-relative:page;mso-position-vertical:center;mso-position-vertical-relative:page;mso-width-percent:950;mso-height-percent:950;mso-width-relative:page;mso-height-relative:page;v-text-anchor:middle" o:gfxdata="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" fillcolor="#deeaf6 [660]" stroked="f" strokeweight="1pt">
+                  <v:rect id="Rectángulo 466" o:spid="_x0000_s1027" style="position:absolute;margin-left:0;margin-top:0;width:581.4pt;height:752.4pt;z-index:-251653120;visibility:visible;mso-wrap-style:square;mso-width-percent:950;mso-height-percent:950;mso-wrap-distance-left:9pt;mso-wrap-distance-top:0;mso-wrap-distance-right:9pt;mso-wrap-distance-bottom:0;mso-position-horizontal:center;mso-position-horizontal-relative:page;mso-position-vertical:center;mso-position-vertical-relative:page;mso-width-percent:950;mso-height-percent:950;mso-width-relative:page;mso-height-relative:page;v-text-anchor:middle" o:gfxdata="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" fillcolor="#deeaf6 [660]" stroked="f" strokeweight="1pt">
                     <v:fill color2="#9cc2e5 [1940]" rotate="t" focus="100%" type="gradient">
                       <o:fill v:ext="view" type="gradientUnscaled"/>
                     </v:fill>
+                    <v:path arrowok="t"/>
                     <v:textbox inset="21.6pt,,21.6pt">
                       <w:txbxContent>
                         <w:p/>
@@ -313,6 +316,7 @@
           <w:r>
             <w:rPr>
               <w:noProof/>
+              <w:lang w:eastAsia="es-ES"/>
             </w:rPr>
             <mc:AlternateContent>
               <mc:Choice Requires="wps">
@@ -481,6 +485,7 @@
           <w:r>
             <w:rPr>
               <w:noProof/>
+              <w:lang w:eastAsia="es-ES"/>
             </w:rPr>
             <mc:AlternateContent>
               <mc:Choice Requires="wps">
@@ -573,7 +578,7 @@
                   </wp:anchor>
                 </w:drawing>
               </mc:Choice>
-              <mc:Fallback>
+              <mc:Fallback xmlns:cx="http://schemas.microsoft.com/office/drawing/2014/chartex" xmlns:cx1="http://schemas.microsoft.com/office/drawing/2015/9/8/chartex" xmlns:cx2="http://schemas.microsoft.com/office/drawing/2015/10/21/chartex" xmlns:cx3="http://schemas.microsoft.com/office/drawing/2016/5/9/chartex" xmlns:cx4="http://schemas.microsoft.com/office/drawing/2016/5/10/chartex" xmlns:cx5="http://schemas.microsoft.com/office/drawing/2016/5/11/chartex" xmlns:cx6="http://schemas.microsoft.com/office/drawing/2016/5/12/chartex" xmlns:cx7="http://schemas.microsoft.com/office/drawing/2016/5/13/chartex" xmlns:cx8="http://schemas.microsoft.com/office/drawing/2016/5/14/chartex" xmlns:aink="http://schemas.microsoft.com/office/drawing/2016/ink" xmlns:am3d="http://schemas.microsoft.com/office/drawing/2017/model3d" xmlns:w16cid="http://schemas.microsoft.com/office/word/2016/wordml/cid" xmlns:w16se="http://schemas.microsoft.com/office/word/2015/wordml/symex">
                 <w:pict>
                   <v:rect w14:anchorId="0C91DFD1" id="Rectángulo 468" o:spid="_x0000_s1026" style="position:absolute;margin-left:0;margin-top:0;width:244.8pt;height:554.4pt;z-index:251659264;visibility:visible;mso-wrap-style:square;mso-width-percent:400;mso-height-percent:700;mso-left-percent:440;mso-top-percent:25;mso-wrap-distance-left:9pt;mso-wrap-distance-top:0;mso-wrap-distance-right:9pt;mso-wrap-distance-bottom:0;mso-position-horizontal-relative:page;mso-position-vertical-relative:page;mso-width-percent:400;mso-height-percent:700;mso-left-percent:440;mso-top-percent:25;mso-width-relative:page;mso-height-relative:page;v-text-anchor:middle" o:gfxdata="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" fillcolor="white [3212]" strokecolor="#747070 [1614]" strokeweight="1.25pt">
                     <w10:wrap anchorx="page" anchory="page"/>
@@ -585,6 +590,7 @@
           <w:r>
             <w:rPr>
               <w:noProof/>
+              <w:lang w:eastAsia="es-ES"/>
             </w:rPr>
             <mc:AlternateContent>
               <mc:Choice Requires="wps">
@@ -670,7 +676,7 @@
                   </wp:anchor>
                 </w:drawing>
               </mc:Choice>
-              <mc:Fallback>
+              <mc:Fallback xmlns:cx="http://schemas.microsoft.com/office/drawing/2014/chartex" xmlns:cx1="http://schemas.microsoft.com/office/drawing/2015/9/8/chartex" xmlns:cx2="http://schemas.microsoft.com/office/drawing/2015/10/21/chartex" xmlns:cx3="http://schemas.microsoft.com/office/drawing/2016/5/9/chartex" xmlns:cx4="http://schemas.microsoft.com/office/drawing/2016/5/10/chartex" xmlns:cx5="http://schemas.microsoft.com/office/drawing/2016/5/11/chartex" xmlns:cx6="http://schemas.microsoft.com/office/drawing/2016/5/12/chartex" xmlns:cx7="http://schemas.microsoft.com/office/drawing/2016/5/13/chartex" xmlns:cx8="http://schemas.microsoft.com/office/drawing/2016/5/14/chartex" xmlns:aink="http://schemas.microsoft.com/office/drawing/2016/ink" xmlns:am3d="http://schemas.microsoft.com/office/drawing/2017/model3d" xmlns:w16cid="http://schemas.microsoft.com/office/word/2016/wordml/cid" xmlns:w16se="http://schemas.microsoft.com/office/word/2015/wordml/symex">
                 <w:pict>
                   <v:rect w14:anchorId="6BE78327" id="Rectángulo 469" o:spid="_x0000_s1026" style="position:absolute;margin-left:0;margin-top:0;width:226.45pt;height:9.35pt;z-index:251662336;visibility:visible;mso-wrap-style:square;mso-width-percent:370;mso-height-percent:0;mso-left-percent:455;mso-top-percent:690;mso-wrap-distance-left:9pt;mso-wrap-distance-top:0;mso-wrap-distance-right:9pt;mso-wrap-distance-bottom:0;mso-position-horizontal-relative:page;mso-position-vertical-relative:page;mso-width-percent:370;mso-height-percent:0;mso-left-percent:455;mso-top-percent:690;mso-width-relative:page;mso-height-relative:margin;v-text-anchor:middle" o:gfxdata="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" fillcolor="#5b9bd5 [3204]" stroked="f" strokeweight="1pt">
                     <w10:wrap anchorx="page" anchory="page"/>
@@ -682,6 +688,7 @@
           <w:r>
             <w:rPr>
               <w:noProof/>
+              <w:lang w:eastAsia="es-ES"/>
             </w:rPr>
             <mc:AlternateContent>
               <mc:Choice Requires="wps">
@@ -1182,8 +1189,551 @@
           <w:szCs w:val="24"/>
         </w:rPr>
       </w:pPr>
+    </w:p>
+    <w:p>
+      <w:pPr>
+        <w:rPr>
+          <w:rFonts w:ascii="Arial" w:hAnsi="Arial" w:cs="Arial"/>
+          <w:b/>
+          <w:sz w:val="24"/>
+          <w:szCs w:val="24"/>
+        </w:rPr>
+      </w:pPr>
+      <w:r>
+        <w:rPr>
+          <w:rFonts w:ascii="Arial" w:hAnsi="Arial" w:cs="Arial"/>
+          <w:b/>
+          <w:sz w:val="24"/>
+          <w:szCs w:val="24"/>
+        </w:rPr>
+        <w:t>Un microondas</w:t>
+      </w:r>
+    </w:p>
+    <w:p>
+      <w:pPr>
+        <w:rPr>
+          <w:rFonts w:ascii="Arial" w:hAnsi="Arial" w:cs="Arial"/>
+          <w:b/>
+          <w:sz w:val="24"/>
+          <w:szCs w:val="24"/>
+        </w:rPr>
+      </w:pPr>
+      <w:r>
+        <w:rPr>
+          <w:rFonts w:ascii="Arial" w:hAnsi="Arial" w:cs="Arial"/>
+          <w:b/>
+          <w:noProof/>
+          <w:sz w:val="24"/>
+          <w:szCs w:val="24"/>
+          <w:lang w:eastAsia="es-ES"/>
+        </w:rPr>
+        <w:drawing>
+          <wp:inline distT="0" distB="0" distL="0" distR="0">
+            <wp:extent cx="3295650" cy="1845564"/>
+            <wp:effectExtent l="0" t="0" r="0" b="2540"/>
+            <wp:docPr id="1" name="Imagen 1"/>
+            <wp:cNvGraphicFramePr>
+              <a:graphicFrameLocks xmlns:a="http://schemas.openxmlformats.org/drawingml/2006/main" noChangeAspect="1"/>
+            </wp:cNvGraphicFramePr>
+            <a:graphic xmlns:a="http://schemas.openxmlformats.org/drawingml/2006/main">
+              <a:graphicData uri="http://schemas.openxmlformats.org/drawingml/2006/picture">
+                <pic:pic xmlns:pic="http://schemas.openxmlformats.org/drawingml/2006/picture">
+                  <pic:nvPicPr>
+                    <pic:cNvPr id="1" name="microondas.jfif"/>
+                    <pic:cNvPicPr/>
+                  </pic:nvPicPr>
+                  <pic:blipFill>
+                    <a:blip r:embed="rId6">
+                      <a:extLst>
+                        <a:ext uri="{28A0092B-C50C-407E-A947-70E740481C1C}">
+                          <a14:useLocalDpi xmlns:a14="http://schemas.microsoft.com/office/drawing/2010/main" val="0"/>
+                        </a:ext>
+                      </a:extLst>
+                    </a:blip>
+                    <a:stretch>
+                      <a:fillRect/>
+                    </a:stretch>
+                  </pic:blipFill>
+                  <pic:spPr>
+                    <a:xfrm>
+                      <a:off x="0" y="0"/>
+                      <a:ext cx="3312659" cy="1855089"/>
+                    </a:xfrm>
+                    <a:prstGeom prst="rect">
+                      <a:avLst/>
+                    </a:prstGeom>
+                  </pic:spPr>
+                </pic:pic>
+              </a:graphicData>
+            </a:graphic>
+          </wp:inline>
+        </w:drawing>
+      </w:r>
+    </w:p>
+    <w:p>
+      <w:pPr>
+        <w:rPr>
+          <w:rFonts w:ascii="Arial" w:hAnsi="Arial" w:cs="Arial"/>
+          <w:b/>
+          <w:sz w:val="24"/>
+          <w:szCs w:val="24"/>
+        </w:rPr>
+      </w:pPr>
+    </w:p>
+    <w:p>
+      <w:pPr>
+        <w:rPr>
+          <w:rFonts w:ascii="Arial" w:hAnsi="Arial" w:cs="Arial"/>
+          <w:sz w:val="24"/>
+          <w:szCs w:val="24"/>
+        </w:rPr>
+      </w:pPr>
+      <w:r>
+        <w:rPr>
+          <w:rFonts w:ascii="Arial" w:hAnsi="Arial" w:cs="Arial"/>
+          <w:sz w:val="24"/>
+          <w:szCs w:val="24"/>
+        </w:rPr>
+        <w:t>En primer lugar vemos un recuadro negro donde se puede visualizar el tiempo y la temperatura en la que se está cocinando el producto. Más bajo se pueden distinguir dos botones, el de la izquierda sería el de encendido y apagado del microondas y el de la derecha seria para regular la temperatura. También tenemos otros botones que realizan labores menos importantes, pero más específicas.</w:t>
+      </w:r>
+    </w:p>
+    <w:p>
+      <w:pPr>
+        <w:rPr>
+          <w:rFonts w:ascii="Arial" w:hAnsi="Arial" w:cs="Arial"/>
+          <w:sz w:val="24"/>
+          <w:szCs w:val="24"/>
+        </w:rPr>
+      </w:pPr>
+      <w:r>
+        <w:rPr>
+          <w:rFonts w:ascii="Arial" w:hAnsi="Arial" w:cs="Arial"/>
+          <w:sz w:val="24"/>
+          <w:szCs w:val="24"/>
+        </w:rPr>
+        <w:t>En el caso del microondas, su interfaz es muy sencilla ya que encima de cada botón</w:t>
+      </w:r>
+      <w:r>
+        <w:rPr>
+          <w:rFonts w:ascii="Arial" w:hAnsi="Arial" w:cs="Arial"/>
+          <w:sz w:val="24"/>
+          <w:szCs w:val="24"/>
+        </w:rPr>
+        <w:t xml:space="preserve"> </w:t>
+      </w:r>
+      <w:r>
+        <w:rPr>
+          <w:rFonts w:ascii="Arial" w:hAnsi="Arial" w:cs="Arial"/>
+          <w:sz w:val="24"/>
+          <w:szCs w:val="24"/>
+        </w:rPr>
+        <w:t>pone su funcionalidad y eso como usuario te facilita la capacidad de aprender su funcionamiento</w:t>
+      </w:r>
+      <w:r>
+        <w:rPr>
+          <w:rFonts w:ascii="Arial" w:hAnsi="Arial" w:cs="Arial"/>
+          <w:sz w:val="24"/>
+          <w:szCs w:val="24"/>
+        </w:rPr>
+        <w:t xml:space="preserve">. En cuanto a recordar su funcionamiento es sencillo ya que se suele utilizar diariamente. </w:t>
+      </w:r>
+      <w:r>
+        <w:rPr>
+          <w:rFonts w:ascii="Arial" w:hAnsi="Arial" w:cs="Arial"/>
+          <w:sz w:val="24"/>
+          <w:szCs w:val="24"/>
+        </w:rPr>
+        <w:t>Gracias a su sencilla interfaz lo hace muy atractivo, ya que de esta manera se hace más fácil su uso que si tuviera muchos botones.</w:t>
+      </w:r>
+    </w:p>
+    <w:p>
+      <w:pPr>
+        <w:rPr>
+          <w:rFonts w:ascii="Arial" w:hAnsi="Arial" w:cs="Arial"/>
+          <w:sz w:val="24"/>
+          <w:szCs w:val="24"/>
+        </w:rPr>
+      </w:pPr>
+    </w:p>
+    <w:p>
+      <w:pPr>
+        <w:rPr>
+          <w:rFonts w:ascii="Arial" w:hAnsi="Arial" w:cs="Arial"/>
+          <w:sz w:val="24"/>
+          <w:szCs w:val="24"/>
+        </w:rPr>
+      </w:pPr>
+    </w:p>
+    <w:p>
+      <w:pPr>
+        <w:rPr>
+          <w:rFonts w:ascii="Arial" w:hAnsi="Arial" w:cs="Arial"/>
+          <w:sz w:val="24"/>
+          <w:szCs w:val="24"/>
+        </w:rPr>
+      </w:pPr>
+    </w:p>
+    <w:p>
+      <w:pPr>
+        <w:rPr>
+          <w:rFonts w:ascii="Arial" w:hAnsi="Arial" w:cs="Arial"/>
+          <w:b/>
+          <w:sz w:val="24"/>
+          <w:szCs w:val="24"/>
+        </w:rPr>
+      </w:pPr>
+    </w:p>
+    <w:p>
+      <w:pPr>
+        <w:rPr>
+          <w:rFonts w:ascii="Arial" w:hAnsi="Arial" w:cs="Arial"/>
+          <w:b/>
+          <w:sz w:val="24"/>
+          <w:szCs w:val="24"/>
+        </w:rPr>
+      </w:pPr>
+      <w:r>
+        <w:rPr>
+          <w:rFonts w:ascii="Arial" w:hAnsi="Arial" w:cs="Arial"/>
+          <w:b/>
+          <w:sz w:val="24"/>
+          <w:szCs w:val="24"/>
+        </w:rPr>
+        <w:t>Un aparato de aire acond</w:t>
+      </w:r>
+      <w:r>
+        <w:rPr>
+          <w:rFonts w:ascii="Arial" w:hAnsi="Arial" w:cs="Arial"/>
+          <w:b/>
+          <w:sz w:val="24"/>
+          <w:szCs w:val="24"/>
+        </w:rPr>
+        <w:t>icionado (su mando a distancia)</w:t>
+      </w:r>
+    </w:p>
+    <w:p>
+      <w:pPr>
+        <w:rPr>
+          <w:rFonts w:ascii="Arial" w:hAnsi="Arial" w:cs="Arial"/>
+          <w:b/>
+          <w:sz w:val="24"/>
+          <w:szCs w:val="24"/>
+        </w:rPr>
+      </w:pPr>
+      <w:r>
+        <w:rPr>
+          <w:rFonts w:ascii="Arial" w:hAnsi="Arial" w:cs="Arial"/>
+          <w:b/>
+          <w:noProof/>
+          <w:sz w:val="24"/>
+          <w:szCs w:val="24"/>
+          <w:lang w:eastAsia="es-ES"/>
+        </w:rPr>
+        <w:drawing>
+          <wp:inline distT="0" distB="0" distL="0" distR="0">
+            <wp:extent cx="2800350" cy="2800350"/>
+            <wp:effectExtent l="0" t="0" r="0" b="0"/>
+            <wp:docPr id="2" name="Imagen 2"/>
+            <wp:cNvGraphicFramePr>
+              <a:graphicFrameLocks xmlns:a="http://schemas.openxmlformats.org/drawingml/2006/main" noChangeAspect="1"/>
+            </wp:cNvGraphicFramePr>
+            <a:graphic xmlns:a="http://schemas.openxmlformats.org/drawingml/2006/main">
+              <a:graphicData uri="http://schemas.openxmlformats.org/drawingml/2006/picture">
+                <pic:pic xmlns:pic="http://schemas.openxmlformats.org/drawingml/2006/picture">
+                  <pic:nvPicPr>
+                    <pic:cNvPr id="2" name="mando aire acondicionado.jpg"/>
+                    <pic:cNvPicPr/>
+                  </pic:nvPicPr>
+                  <pic:blipFill>
+                    <a:blip r:embed="rId7">
+                      <a:extLst>
+                        <a:ext uri="{28A0092B-C50C-407E-A947-70E740481C1C}">
+                          <a14:useLocalDpi xmlns:a14="http://schemas.microsoft.com/office/drawing/2010/main" val="0"/>
+                        </a:ext>
+                      </a:extLst>
+                    </a:blip>
+                    <a:stretch>
+                      <a:fillRect/>
+                    </a:stretch>
+                  </pic:blipFill>
+                  <pic:spPr>
+                    <a:xfrm>
+                      <a:off x="0" y="0"/>
+                      <a:ext cx="2800350" cy="2800350"/>
+                    </a:xfrm>
+                    <a:prstGeom prst="rect">
+                      <a:avLst/>
+                    </a:prstGeom>
+                  </pic:spPr>
+                </pic:pic>
+              </a:graphicData>
+            </a:graphic>
+          </wp:inline>
+        </w:drawing>
+      </w:r>
+    </w:p>
+    <w:p>
+      <w:pPr>
+        <w:rPr>
+          <w:rFonts w:ascii="Arial" w:hAnsi="Arial" w:cs="Arial"/>
+          <w:sz w:val="24"/>
+          <w:szCs w:val="24"/>
+        </w:rPr>
+      </w:pPr>
+      <w:r>
+        <w:rPr>
+          <w:rFonts w:ascii="Arial" w:hAnsi="Arial" w:cs="Arial"/>
+          <w:sz w:val="24"/>
+          <w:szCs w:val="24"/>
+        </w:rPr>
+        <w:t>En primer lugar, disponemos de una pantalla donde se puede ver toda la configuración del aire acondicionado. En la primera fila de botones podemos encontrar el botón de encendido/apagado</w:t>
+      </w:r>
+      <w:r>
+        <w:rPr>
+          <w:rFonts w:ascii="Arial" w:hAnsi="Arial" w:cs="Arial"/>
+          <w:sz w:val="24"/>
+          <w:szCs w:val="24"/>
+        </w:rPr>
+        <w:t>, que destaca sobre el resto por el color amarillo. Al lado podemos ver en primer lugar el botón de bajar la temperatura y el contiguo es el que la sube. Debajo del botón de encendido/apagado, podemos encontrar el botón con el que se puede re</w:t>
+      </w:r>
+      <w:r>
+        <w:rPr>
+          <w:rFonts w:ascii="Arial" w:hAnsi="Arial" w:cs="Arial"/>
+          <w:sz w:val="24"/>
+          <w:szCs w:val="24"/>
+        </w:rPr>
+        <w:t>gular el tipo de aire que desee que salga el usuario.</w:t>
+      </w:r>
+    </w:p>
+    <w:p>
+      <w:pPr>
+        <w:rPr>
+          <w:rFonts w:ascii="Arial" w:hAnsi="Arial" w:cs="Arial"/>
+          <w:sz w:val="24"/>
+          <w:szCs w:val="24"/>
+        </w:rPr>
+      </w:pPr>
+      <w:r>
+        <w:rPr>
+          <w:rFonts w:ascii="Arial" w:hAnsi="Arial" w:cs="Arial"/>
+          <w:sz w:val="24"/>
+          <w:szCs w:val="24"/>
+        </w:rPr>
+        <w:t>En el caso de del mando del a</w:t>
+      </w:r>
+      <w:r>
+        <w:rPr>
+          <w:rFonts w:ascii="Arial" w:hAnsi="Arial" w:cs="Arial"/>
+          <w:sz w:val="24"/>
+          <w:szCs w:val="24"/>
+        </w:rPr>
+        <w:t xml:space="preserve">ire acondicionado, su interfaz es sencilla ya que encima de cada botón pone su funcionalidad y </w:t>
+      </w:r>
+      <w:r>
+        <w:rPr>
+          <w:rFonts w:ascii="Arial" w:hAnsi="Arial" w:cs="Arial"/>
+          <w:sz w:val="24"/>
+          <w:szCs w:val="24"/>
+        </w:rPr>
+        <w:t>en el mismo botón tiene un icono que ayuda más a comprender su función. En cuanto a recordar su funcionamiento es sencillo, ya que tanto en verano como en invierno se suele usar con mucha frecuencia.</w:t>
+      </w:r>
+      <w:r>
+        <w:rPr>
+          <w:rFonts w:ascii="Arial" w:hAnsi="Arial" w:cs="Arial"/>
+          <w:sz w:val="24"/>
+          <w:szCs w:val="24"/>
+        </w:rPr>
+        <w:t xml:space="preserve"> Gracias a su sencilla interfaz lo hace muy atractivo, ya que con los iconos que hay en los botones lo hace intuitivo y fácil de usar.</w:t>
+      </w:r>
+    </w:p>
+    <w:p>
+      <w:pPr>
+        <w:rPr>
+          <w:rFonts w:ascii="Arial" w:hAnsi="Arial" w:cs="Arial"/>
+          <w:sz w:val="24"/>
+          <w:szCs w:val="24"/>
+        </w:rPr>
+      </w:pPr>
+    </w:p>
+    <w:p>
+      <w:pPr>
+        <w:rPr>
+          <w:rFonts w:ascii="Arial" w:hAnsi="Arial" w:cs="Arial"/>
+          <w:sz w:val="24"/>
+          <w:szCs w:val="24"/>
+        </w:rPr>
+      </w:pPr>
+    </w:p>
+    <w:p>
+      <w:pPr>
+        <w:rPr>
+          <w:rFonts w:ascii="Arial" w:hAnsi="Arial" w:cs="Arial"/>
+          <w:sz w:val="24"/>
+          <w:szCs w:val="24"/>
+        </w:rPr>
+      </w:pPr>
+    </w:p>
+    <w:p>
+      <w:pPr>
+        <w:rPr>
+          <w:rFonts w:ascii="Arial" w:hAnsi="Arial" w:cs="Arial"/>
+          <w:sz w:val="24"/>
+          <w:szCs w:val="24"/>
+        </w:rPr>
+      </w:pPr>
+    </w:p>
+    <w:p>
+      <w:pPr>
+        <w:rPr>
+          <w:rFonts w:ascii="Arial" w:hAnsi="Arial" w:cs="Arial"/>
+          <w:b/>
+          <w:sz w:val="24"/>
+          <w:szCs w:val="24"/>
+        </w:rPr>
+      </w:pPr>
+      <w:r>
+        <w:rPr>
+          <w:rFonts w:ascii="Arial" w:hAnsi="Arial" w:cs="Arial"/>
+          <w:b/>
+          <w:sz w:val="24"/>
+          <w:szCs w:val="24"/>
+        </w:rPr>
+        <w:t>Una lavadora</w:t>
+      </w:r>
+    </w:p>
+    <w:p>
+      <w:pPr>
+        <w:rPr>
+          <w:rFonts w:ascii="Arial" w:hAnsi="Arial" w:cs="Arial"/>
+          <w:b/>
+          <w:sz w:val="24"/>
+          <w:szCs w:val="24"/>
+        </w:rPr>
+      </w:pPr>
+      <w:r>
+        <w:rPr>
+          <w:rFonts w:ascii="Arial" w:hAnsi="Arial" w:cs="Arial"/>
+          <w:noProof/>
+          <w:sz w:val="24"/>
+          <w:szCs w:val="24"/>
+          <w:lang w:eastAsia="es-ES"/>
+        </w:rPr>
+        <w:lastRenderedPageBreak/>
+        <w:drawing>
+          <wp:inline distT="0" distB="0" distL="0" distR="0">
+            <wp:extent cx="2781300" cy="2781300"/>
+            <wp:effectExtent l="0" t="0" r="0" b="0"/>
+            <wp:docPr id="3" name="Imagen 3"/>
+            <wp:cNvGraphicFramePr>
+              <a:graphicFrameLocks xmlns:a="http://schemas.openxmlformats.org/drawingml/2006/main" noChangeAspect="1"/>
+            </wp:cNvGraphicFramePr>
+            <a:graphic xmlns:a="http://schemas.openxmlformats.org/drawingml/2006/main">
+              <a:graphicData uri="http://schemas.openxmlformats.org/drawingml/2006/picture">
+                <pic:pic xmlns:pic="http://schemas.openxmlformats.org/drawingml/2006/picture">
+                  <pic:nvPicPr>
+                    <pic:cNvPr id="3" name="lavadora.jpg"/>
+                    <pic:cNvPicPr/>
+                  </pic:nvPicPr>
+                  <pic:blipFill>
+                    <a:blip r:embed="rId8">
+                      <a:extLst>
+                        <a:ext uri="{28A0092B-C50C-407E-A947-70E740481C1C}">
+                          <a14:useLocalDpi xmlns:a14="http://schemas.microsoft.com/office/drawing/2010/main" val="0"/>
+                        </a:ext>
+                      </a:extLst>
+                    </a:blip>
+                    <a:stretch>
+                      <a:fillRect/>
+                    </a:stretch>
+                  </pic:blipFill>
+                  <pic:spPr>
+                    <a:xfrm>
+                      <a:off x="0" y="0"/>
+                      <a:ext cx="2781300" cy="2781300"/>
+                    </a:xfrm>
+                    <a:prstGeom prst="rect">
+                      <a:avLst/>
+                    </a:prstGeom>
+                  </pic:spPr>
+                </pic:pic>
+              </a:graphicData>
+            </a:graphic>
+          </wp:inline>
+        </w:drawing>
+      </w:r>
+    </w:p>
+    <w:p>
+      <w:pPr>
+        <w:rPr>
+          <w:rFonts w:ascii="Arial" w:hAnsi="Arial" w:cs="Arial"/>
+          <w:b/>
+          <w:sz w:val="24"/>
+          <w:szCs w:val="24"/>
+        </w:rPr>
+      </w:pPr>
       <w:bookmarkStart w:id="0" w:name="_GoBack"/>
       <w:bookmarkEnd w:id="0"/>
+    </w:p>
+    <w:p>
+      <w:pPr>
+        <w:rPr>
+          <w:rFonts w:ascii="Arial" w:hAnsi="Arial" w:cs="Arial"/>
+          <w:sz w:val="24"/>
+          <w:szCs w:val="24"/>
+        </w:rPr>
+      </w:pPr>
+      <w:r>
+        <w:rPr>
+          <w:rFonts w:ascii="Arial" w:hAnsi="Arial" w:cs="Arial"/>
+          <w:sz w:val="24"/>
+          <w:szCs w:val="24"/>
+        </w:rPr>
+        <w:t xml:space="preserve">En el caso de la nevera, su interfaz es compleja ya que dispone de muchos botones que hacen distintas funciones y esto puede hacer que sea difícil el aprendizaje para saber cómo funciona. </w:t>
+      </w:r>
+      <w:r>
+        <w:rPr>
+          <w:rFonts w:ascii="Arial" w:hAnsi="Arial" w:cs="Arial"/>
+          <w:sz w:val="24"/>
+          <w:szCs w:val="24"/>
+        </w:rPr>
+        <w:t>En cuanto a recordar su funcionamiento es sencillo, ya que el usuario hace un uso diario o casi diario de este electrodoméstico. Por culpa de su compleja interfaz, la hace poco atractiva ya que dispone de un montón de funciones y botones y eso hace que sea un poco difícil de usar.</w:t>
+      </w:r>
+    </w:p>
+    <w:p>
+      <w:pPr>
+        <w:rPr>
+          <w:rFonts w:ascii="Arial" w:hAnsi="Arial" w:cs="Arial"/>
+          <w:sz w:val="24"/>
+          <w:szCs w:val="24"/>
+        </w:rPr>
+      </w:pPr>
+    </w:p>
+    <w:p>
+      <w:pPr>
+        <w:rPr>
+          <w:rFonts w:ascii="Arial" w:hAnsi="Arial" w:cs="Arial"/>
+          <w:sz w:val="24"/>
+          <w:szCs w:val="24"/>
+        </w:rPr>
+      </w:pPr>
+    </w:p>
+    <w:p>
+      <w:pPr>
+        <w:rPr>
+          <w:rFonts w:ascii="Arial" w:hAnsi="Arial" w:cs="Arial"/>
+          <w:sz w:val="24"/>
+          <w:szCs w:val="24"/>
+        </w:rPr>
+      </w:pPr>
+    </w:p>
+    <w:p>
+      <w:pPr>
+        <w:rPr>
+          <w:rFonts w:ascii="Arial" w:hAnsi="Arial" w:cs="Arial"/>
+          <w:sz w:val="24"/>
+          <w:szCs w:val="24"/>
+        </w:rPr>
+      </w:pPr>
     </w:p>
     <w:p>
       <w:pPr>
@@ -1235,7 +1785,7 @@
 </file>
 
 <file path=word/numbering.xml><?xml version="1.0" encoding="utf-8"?>
-<w:numbering xmlns:wpc="http://schemas.microsoft.com/office/word/2010/wordprocessingCanvas" xmlns:cx="http://schemas.microsoft.com/office/drawing/2014/chartex" xmlns:cx1="http://schemas.microsoft.com/office/drawing/2015/9/8/chartex" xmlns:cx2="http://schemas.microsoft.com/office/drawing/2015/10/21/chartex" xmlns:cx3="http://schemas.microsoft.com/office/drawing/2016/5/9/chartex" xmlns:cx4="http://schemas.microsoft.com/office/drawing/2016/5/10/chartex" xmlns:cx5="http://schemas.microsoft.com/office/drawing/2016/5/11/chartex" xmlns:cx6="http://schemas.microsoft.com/office/drawing/2016/5/12/chartex" xmlns:cx7="http://schemas.microsoft.com/office/drawing/2016/5/13/chartex" xmlns:cx8="http://schemas.microsoft.com/office/drawing/2016/5/14/chartex" xmlns:mc="http://schemas.openxmlformats.org/markup-compatibility/2006" xmlns:aink="http://schemas.microsoft.com/office/drawing/2016/ink" xmlns:am3d="http://schemas.microsoft.com/office/drawing/2017/model3d" xmlns:o="urn:schemas-microsoft-com:office:office" xmlns:r="http://schemas.openxmlformats.org/officeDocument/2006/relationships" xmlns:m="http://schemas.openxmlformats.org/officeDocument/2006/math" xmlns:v="urn:schemas-microsoft-com:vml" xmlns:wp14="http://schemas.microsoft.com/office/word/2010/wordprocessingDrawing" xmlns:wp="http://schemas.openxmlformats.org/drawingml/2006/wordprocessingDrawing" xmlns:w10="urn:schemas-microsoft-com:office:word" xmlns:w="http://schemas.openxmlformats.org/wordprocessingml/2006/main" xmlns:w14="http://schemas.microsoft.com/office/word/2010/wordml" xmlns:w15="http://schemas.microsoft.com/office/word/2012/wordml" xmlns:w16cid="http://schemas.microsoft.com/office/word/2016/wordml/cid" xmlns:w16se="http://schemas.microsoft.com/office/word/2015/wordml/symex" xmlns:wpg="http://schemas.microsoft.com/office/word/2010/wordprocessingGroup" xmlns:wpi="http://schemas.microsoft.com/office/word/2010/wordprocessingInk" xmlns:wne="http://schemas.microsoft.com/office/word/2006/wordml" xmlns:wps="http://schemas.microsoft.com/office/word/2010/wordprocessingShape" mc:Ignorable="w14 w15 w16se w16cid wp14">
+<w:numbering xmlns:wpc="http://schemas.microsoft.com/office/word/2010/wordprocessingCanvas" xmlns:mc="http://schemas.openxmlformats.org/markup-compatibility/2006" xmlns:o="urn:schemas-microsoft-com:office:office" xmlns:r="http://schemas.openxmlformats.org/officeDocument/2006/relationships" xmlns:m="http://schemas.openxmlformats.org/officeDocument/2006/math" xmlns:v="urn:schemas-microsoft-com:vml" xmlns:wp14="http://schemas.microsoft.com/office/word/2010/wordprocessingDrawing" xmlns:wp="http://schemas.openxmlformats.org/drawingml/2006/wordprocessingDrawing" xmlns:w10="urn:schemas-microsoft-com:office:word" xmlns:w="http://schemas.openxmlformats.org/wordprocessingml/2006/main" xmlns:w14="http://schemas.microsoft.com/office/word/2010/wordml" xmlns:w15="http://schemas.microsoft.com/office/word/2012/wordml" xmlns:wpg="http://schemas.microsoft.com/office/word/2010/wordprocessingGroup" xmlns:wpi="http://schemas.microsoft.com/office/word/2010/wordprocessingInk" xmlns:wne="http://schemas.microsoft.com/office/word/2006/wordml" xmlns:wps="http://schemas.microsoft.com/office/word/2010/wordprocessingShape" mc:Ignorable="w14 w15 wp14">
   <w:abstractNum w:abstractNumId="0" w15:restartNumberingAfterBreak="0">
     <w:nsid w:val="10BC1CC1"/>
     <w:multiLevelType w:val="hybridMultilevel"/>
@@ -1329,7 +1879,7 @@
 </file>
 
 <file path=word/styles.xml><?xml version="1.0" encoding="utf-8"?>
-<w:styles xmlns:mc="http://schemas.openxmlformats.org/markup-compatibility/2006" xmlns:r="http://schemas.openxmlformats.org/officeDocument/2006/relationships" xmlns:w="http://schemas.openxmlformats.org/wordprocessingml/2006/main" xmlns:w14="http://schemas.microsoft.com/office/word/2010/wordml" xmlns:w15="http://schemas.microsoft.com/office/word/2012/wordml" xmlns:w16cid="http://schemas.microsoft.com/office/word/2016/wordml/cid" xmlns:w16se="http://schemas.microsoft.com/office/word/2015/wordml/symex" mc:Ignorable="w14 w15 w16se w16cid">
+<w:styles xmlns:mc="http://schemas.openxmlformats.org/markup-compatibility/2006" xmlns:r="http://schemas.openxmlformats.org/officeDocument/2006/relationships" xmlns:w="http://schemas.openxmlformats.org/wordprocessingml/2006/main" xmlns:w14="http://schemas.microsoft.com/office/word/2010/wordml" xmlns:w15="http://schemas.microsoft.com/office/word/2012/wordml" mc:Ignorable="w14 w15">
   <w:docDefaults>
     <w:rPrDefault>
       <w:rPr>
@@ -1345,7 +1895,7 @@
       </w:pPr>
     </w:pPrDefault>
   </w:docDefaults>
-  <w:latentStyles w:defLockedState="0" w:defUIPriority="99" w:defSemiHidden="0" w:defUnhideWhenUsed="0" w:defQFormat="0" w:count="375">
+  <w:latentStyles w:defLockedState="0" w:defUIPriority="99" w:defSemiHidden="0" w:defUnhideWhenUsed="0" w:defQFormat="0" w:count="371">
     <w:lsdException w:name="Normal" w:uiPriority="0" w:qFormat="1"/>
     <w:lsdException w:name="heading 1" w:uiPriority="9" w:qFormat="1"/>
     <w:lsdException w:name="heading 2" w:semiHidden="1" w:uiPriority="9" w:unhideWhenUsed="1" w:qFormat="1"/>
@@ -1451,6 +2001,7 @@
     <w:lsdException w:name="HTML Sample" w:semiHidden="1" w:unhideWhenUsed="1"/>
     <w:lsdException w:name="HTML Typewriter" w:semiHidden="1" w:unhideWhenUsed="1"/>
     <w:lsdException w:name="HTML Variable" w:semiHidden="1" w:unhideWhenUsed="1"/>
+    <w:lsdException w:name="Normal Table" w:semiHidden="1" w:unhideWhenUsed="1"/>
     <w:lsdException w:name="annotation subject" w:semiHidden="1" w:unhideWhenUsed="1"/>
     <w:lsdException w:name="No List" w:semiHidden="1" w:unhideWhenUsed="1"/>
     <w:lsdException w:name="Outline List 1" w:semiHidden="1" w:unhideWhenUsed="1"/>
@@ -1494,8 +2045,10 @@
     <w:lsdException w:name="Table Elegant" w:semiHidden="1" w:unhideWhenUsed="1"/>
     <w:lsdException w:name="Table Professional" w:semiHidden="1" w:unhideWhenUsed="1"/>
     <w:lsdException w:name="Table Subtle 1" w:semiHidden="1" w:unhideWhenUsed="1"/>
+    <w:lsdException w:name="Table Subtle 2" w:semiHidden="1" w:unhideWhenUsed="1"/>
     <w:lsdException w:name="Table Web 1" w:semiHidden="1" w:unhideWhenUsed="1"/>
     <w:lsdException w:name="Table Web 2" w:semiHidden="1" w:unhideWhenUsed="1"/>
+    <w:lsdException w:name="Table Web 3" w:semiHidden="1" w:unhideWhenUsed="1"/>
     <w:lsdException w:name="Balloon Text" w:semiHidden="1" w:unhideWhenUsed="1"/>
     <w:lsdException w:name="Table Grid" w:uiPriority="39"/>
     <w:lsdException w:name="Table Theme" w:semiHidden="1" w:unhideWhenUsed="1"/>
@@ -1714,10 +2267,6 @@
     <w:lsdException w:name="List Table 5 Dark Accent 6" w:uiPriority="50"/>
     <w:lsdException w:name="List Table 6 Colorful Accent 6" w:uiPriority="51"/>
     <w:lsdException w:name="List Table 7 Colorful Accent 6" w:uiPriority="52"/>
-    <w:lsdException w:name="Mention" w:semiHidden="1" w:unhideWhenUsed="1"/>
-    <w:lsdException w:name="Smart Hyperlink" w:semiHidden="1" w:unhideWhenUsed="1"/>
-    <w:lsdException w:name="Hashtag" w:semiHidden="1" w:unhideWhenUsed="1"/>
-    <w:lsdException w:name="Unresolved Mention" w:semiHidden="1" w:unhideWhenUsed="1"/>
   </w:latentStyles>
   <w:style w:type="paragraph" w:default="1" w:styleId="Normal">
     <w:name w:val="Normal"/>
@@ -2055,7 +2604,7 @@
 </file>
 
 <file path=customXml/itemProps1.xml><?xml version="1.0" encoding="utf-8"?>
-<ds:datastoreItem xmlns:ds="http://schemas.openxmlformats.org/officeDocument/2006/customXml" ds:itemID="{91B79CF6-0509-49A4-BC2D-11DE897DDBB9}">
+<ds:datastoreItem xmlns:ds="http://schemas.openxmlformats.org/officeDocument/2006/customXml" ds:itemID="{0411A23F-C935-48CE-9E78-0CBC16CE5735}">
   <ds:schemaRefs>
     <ds:schemaRef ds:uri="http://schemas.openxmlformats.org/officeDocument/2006/bibliography"/>
   </ds:schemaRefs>

</xml_diff>

<commit_message>
Tema 1 - Actividad 1 Casi terminada
</commit_message>
<xml_diff>
--- a/Tema 1 - Actividad 1.docx
+++ b/Tema 1 - Actividad 1.docx
@@ -1,6 +1,6 @@
 
 <file path=word/document.xml><?xml version="1.0" encoding="utf-8"?>
-<w:document xmlns:wpc="http://schemas.microsoft.com/office/word/2010/wordprocessingCanvas" xmlns:mc="http://schemas.openxmlformats.org/markup-compatibility/2006" xmlns:o="urn:schemas-microsoft-com:office:office" xmlns:r="http://schemas.openxmlformats.org/officeDocument/2006/relationships" xmlns:m="http://schemas.openxmlformats.org/officeDocument/2006/math" xmlns:v="urn:schemas-microsoft-com:vml" xmlns:wp14="http://schemas.microsoft.com/office/word/2010/wordprocessingDrawing" xmlns:wp="http://schemas.openxmlformats.org/drawingml/2006/wordprocessingDrawing" xmlns:w10="urn:schemas-microsoft-com:office:word" xmlns:w="http://schemas.openxmlformats.org/wordprocessingml/2006/main" xmlns:w14="http://schemas.microsoft.com/office/word/2010/wordml" xmlns:w15="http://schemas.microsoft.com/office/word/2012/wordml" xmlns:wpg="http://schemas.microsoft.com/office/word/2010/wordprocessingGroup" xmlns:wpi="http://schemas.microsoft.com/office/word/2010/wordprocessingInk" xmlns:wne="http://schemas.microsoft.com/office/word/2006/wordml" xmlns:wps="http://schemas.microsoft.com/office/word/2010/wordprocessingShape" mc:Ignorable="w14 w15 wp14">
+<w:document xmlns:wpc="http://schemas.microsoft.com/office/word/2010/wordprocessingCanvas" xmlns:cx="http://schemas.microsoft.com/office/drawing/2014/chartex" xmlns:cx1="http://schemas.microsoft.com/office/drawing/2015/9/8/chartex" xmlns:cx2="http://schemas.microsoft.com/office/drawing/2015/10/21/chartex" xmlns:cx3="http://schemas.microsoft.com/office/drawing/2016/5/9/chartex" xmlns:cx4="http://schemas.microsoft.com/office/drawing/2016/5/10/chartex" xmlns:cx5="http://schemas.microsoft.com/office/drawing/2016/5/11/chartex" xmlns:cx6="http://schemas.microsoft.com/office/drawing/2016/5/12/chartex" xmlns:cx7="http://schemas.microsoft.com/office/drawing/2016/5/13/chartex" xmlns:cx8="http://schemas.microsoft.com/office/drawing/2016/5/14/chartex" xmlns:mc="http://schemas.openxmlformats.org/markup-compatibility/2006" xmlns:aink="http://schemas.microsoft.com/office/drawing/2016/ink" xmlns:am3d="http://schemas.microsoft.com/office/drawing/2017/model3d" xmlns:o="urn:schemas-microsoft-com:office:office" xmlns:r="http://schemas.openxmlformats.org/officeDocument/2006/relationships" xmlns:m="http://schemas.openxmlformats.org/officeDocument/2006/math" xmlns:v="urn:schemas-microsoft-com:vml" xmlns:wp14="http://schemas.microsoft.com/office/word/2010/wordprocessingDrawing" xmlns:wp="http://schemas.openxmlformats.org/drawingml/2006/wordprocessingDrawing" xmlns:w10="urn:schemas-microsoft-com:office:word" xmlns:w="http://schemas.openxmlformats.org/wordprocessingml/2006/main" xmlns:w14="http://schemas.microsoft.com/office/word/2010/wordml" xmlns:w15="http://schemas.microsoft.com/office/word/2012/wordml" xmlns:w16cid="http://schemas.microsoft.com/office/word/2016/wordml/cid" xmlns:w16se="http://schemas.microsoft.com/office/word/2015/wordml/symex" xmlns:wpg="http://schemas.microsoft.com/office/word/2010/wordprocessingGroup" xmlns:wpi="http://schemas.microsoft.com/office/word/2010/wordprocessingInk" xmlns:wne="http://schemas.microsoft.com/office/word/2006/wordml" xmlns:wps="http://schemas.microsoft.com/office/word/2010/wordprocessingShape" mc:Ignorable="w14 w15 w16se w16cid wp14">
   <w:body>
     <w:sdt>
       <w:sdtPr>
@@ -297,11 +297,10 @@
               </mc:Choice>
               <mc:Fallback>
                 <w:pict>
-                  <v:rect id="Rectángulo 466" o:spid="_x0000_s1027" style="position:absolute;margin-left:0;margin-top:0;width:581.4pt;height:752.4pt;z-index:-251653120;visibility:visible;mso-wrap-style:square;mso-width-percent:950;mso-height-percent:950;mso-wrap-distance-left:9pt;mso-wrap-distance-top:0;mso-wrap-distance-right:9pt;mso-wrap-distance-bottom:0;mso-position-horizontal:center;mso-position-horizontal-relative:page;mso-position-vertical:center;mso-position-vertical-relative:page;mso-width-percent:950;mso-height-percent:950;mso-width-relative:page;mso-height-relative:page;v-text-anchor:middle" o:gfxdata="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" fillcolor="#deeaf6 [660]" stroked="f" strokeweight="1pt">
+                  <v:rect id="Rectángulo 466" o:spid="_x0000_s1027" style="position:absolute;margin-left:0;margin-top:0;width:581.4pt;height:752.4pt;z-index:-251653120;visibility:visible;mso-wrap-style:square;mso-width-percent:950;mso-height-percent:950;mso-wrap-distance-left:9pt;mso-wrap-distance-top:0;mso-wrap-distance-right:9pt;mso-wrap-distance-bottom:0;mso-position-horizontal:center;mso-position-horizontal-relative:page;mso-position-vertical:center;mso-position-vertical-relative:page;mso-width-percent:950;mso-height-percent:950;mso-width-relative:page;mso-height-relative:page;v-text-anchor:middle" o:gfxdata="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" fillcolor="#deeaf6 [660]" stroked="f" strokeweight="1pt">
                     <v:fill color2="#9cc2e5 [1940]" rotate="t" focus="100%" type="gradient">
                       <o:fill v:ext="view" type="gradientUnscaled"/>
                     </v:fill>
-                    <v:path arrowok="t"/>
                     <v:textbox inset="21.6pt,,21.6pt">
                       <w:txbxContent>
                         <w:p/>
@@ -578,7 +577,7 @@
                   </wp:anchor>
                 </w:drawing>
               </mc:Choice>
-              <mc:Fallback xmlns:cx="http://schemas.microsoft.com/office/drawing/2014/chartex" xmlns:cx1="http://schemas.microsoft.com/office/drawing/2015/9/8/chartex" xmlns:cx2="http://schemas.microsoft.com/office/drawing/2015/10/21/chartex" xmlns:cx3="http://schemas.microsoft.com/office/drawing/2016/5/9/chartex" xmlns:cx4="http://schemas.microsoft.com/office/drawing/2016/5/10/chartex" xmlns:cx5="http://schemas.microsoft.com/office/drawing/2016/5/11/chartex" xmlns:cx6="http://schemas.microsoft.com/office/drawing/2016/5/12/chartex" xmlns:cx7="http://schemas.microsoft.com/office/drawing/2016/5/13/chartex" xmlns:cx8="http://schemas.microsoft.com/office/drawing/2016/5/14/chartex" xmlns:aink="http://schemas.microsoft.com/office/drawing/2016/ink" xmlns:am3d="http://schemas.microsoft.com/office/drawing/2017/model3d" xmlns:w16cid="http://schemas.microsoft.com/office/word/2016/wordml/cid" xmlns:w16se="http://schemas.microsoft.com/office/word/2015/wordml/symex">
+              <mc:Fallback>
                 <w:pict>
                   <v:rect w14:anchorId="0C91DFD1" id="Rectángulo 468" o:spid="_x0000_s1026" style="position:absolute;margin-left:0;margin-top:0;width:244.8pt;height:554.4pt;z-index:251659264;visibility:visible;mso-wrap-style:square;mso-width-percent:400;mso-height-percent:700;mso-left-percent:440;mso-top-percent:25;mso-wrap-distance-left:9pt;mso-wrap-distance-top:0;mso-wrap-distance-right:9pt;mso-wrap-distance-bottom:0;mso-position-horizontal-relative:page;mso-position-vertical-relative:page;mso-width-percent:400;mso-height-percent:700;mso-left-percent:440;mso-top-percent:25;mso-width-relative:page;mso-height-relative:page;v-text-anchor:middle" o:gfxdata="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" fillcolor="white [3212]" strokecolor="#747070 [1614]" strokeweight="1.25pt">
                     <w10:wrap anchorx="page" anchory="page"/>
@@ -676,7 +675,7 @@
                   </wp:anchor>
                 </w:drawing>
               </mc:Choice>
-              <mc:Fallback xmlns:cx="http://schemas.microsoft.com/office/drawing/2014/chartex" xmlns:cx1="http://schemas.microsoft.com/office/drawing/2015/9/8/chartex" xmlns:cx2="http://schemas.microsoft.com/office/drawing/2015/10/21/chartex" xmlns:cx3="http://schemas.microsoft.com/office/drawing/2016/5/9/chartex" xmlns:cx4="http://schemas.microsoft.com/office/drawing/2016/5/10/chartex" xmlns:cx5="http://schemas.microsoft.com/office/drawing/2016/5/11/chartex" xmlns:cx6="http://schemas.microsoft.com/office/drawing/2016/5/12/chartex" xmlns:cx7="http://schemas.microsoft.com/office/drawing/2016/5/13/chartex" xmlns:cx8="http://schemas.microsoft.com/office/drawing/2016/5/14/chartex" xmlns:aink="http://schemas.microsoft.com/office/drawing/2016/ink" xmlns:am3d="http://schemas.microsoft.com/office/drawing/2017/model3d" xmlns:w16cid="http://schemas.microsoft.com/office/word/2016/wordml/cid" xmlns:w16se="http://schemas.microsoft.com/office/word/2015/wordml/symex">
+              <mc:Fallback>
                 <w:pict>
                   <v:rect w14:anchorId="6BE78327" id="Rectángulo 469" o:spid="_x0000_s1026" style="position:absolute;margin-left:0;margin-top:0;width:226.45pt;height:9.35pt;z-index:251662336;visibility:visible;mso-wrap-style:square;mso-width-percent:370;mso-height-percent:0;mso-left-percent:455;mso-top-percent:690;mso-wrap-distance-left:9pt;mso-wrap-distance-top:0;mso-wrap-distance-right:9pt;mso-wrap-distance-bottom:0;mso-position-horizontal-relative:page;mso-position-vertical-relative:page;mso-width-percent:370;mso-height-percent:0;mso-left-percent:455;mso-top-percent:690;mso-width-relative:page;mso-height-relative:margin;v-text-anchor:middle" o:gfxdata="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" fillcolor="#5b9bd5 [3204]" stroked="f" strokeweight="1pt">
                     <w10:wrap anchorx="page" anchory="page"/>
@@ -1591,13 +1590,54 @@
           <w:szCs w:val="24"/>
         </w:rPr>
       </w:pPr>
-      <w:r>
-        <w:rPr>
-          <w:rFonts w:ascii="Arial" w:hAnsi="Arial" w:cs="Arial"/>
-          <w:b/>
-          <w:sz w:val="24"/>
-          <w:szCs w:val="24"/>
-        </w:rPr>
+    </w:p>
+    <w:p>
+      <w:pPr>
+        <w:rPr>
+          <w:rFonts w:ascii="Arial" w:hAnsi="Arial" w:cs="Arial"/>
+          <w:b/>
+          <w:sz w:val="24"/>
+          <w:szCs w:val="24"/>
+        </w:rPr>
+      </w:pPr>
+    </w:p>
+    <w:p>
+      <w:pPr>
+        <w:rPr>
+          <w:rFonts w:ascii="Arial" w:hAnsi="Arial" w:cs="Arial"/>
+          <w:b/>
+          <w:sz w:val="24"/>
+          <w:szCs w:val="24"/>
+        </w:rPr>
+      </w:pPr>
+    </w:p>
+    <w:p>
+      <w:pPr>
+        <w:rPr>
+          <w:rFonts w:ascii="Arial" w:hAnsi="Arial" w:cs="Arial"/>
+          <w:b/>
+          <w:sz w:val="24"/>
+          <w:szCs w:val="24"/>
+        </w:rPr>
+      </w:pPr>
+    </w:p>
+    <w:p>
+      <w:pPr>
+        <w:rPr>
+          <w:rFonts w:ascii="Arial" w:hAnsi="Arial" w:cs="Arial"/>
+          <w:b/>
+          <w:sz w:val="24"/>
+          <w:szCs w:val="24"/>
+        </w:rPr>
+      </w:pPr>
+      <w:r>
+        <w:rPr>
+          <w:rFonts w:ascii="Arial" w:hAnsi="Arial" w:cs="Arial"/>
+          <w:b/>
+          <w:sz w:val="24"/>
+          <w:szCs w:val="24"/>
+        </w:rPr>
+        <w:lastRenderedPageBreak/>
         <w:t>Una lavadora</w:t>
       </w:r>
     </w:p>
@@ -1618,7 +1658,6 @@
           <w:szCs w:val="24"/>
           <w:lang w:eastAsia="es-ES"/>
         </w:rPr>
-        <w:lastRenderedPageBreak/>
         <w:drawing>
           <wp:inline distT="0" distB="0" distL="0" distR="0">
             <wp:extent cx="2781300" cy="2781300"/>
@@ -1666,56 +1705,671 @@
       <w:pPr>
         <w:rPr>
           <w:rFonts w:ascii="Arial" w:hAnsi="Arial" w:cs="Arial"/>
-          <w:b/>
-          <w:sz w:val="24"/>
-          <w:szCs w:val="24"/>
-        </w:rPr>
-      </w:pPr>
+          <w:bCs/>
+          <w:sz w:val="24"/>
+          <w:szCs w:val="24"/>
+        </w:rPr>
+      </w:pPr>
+      <w:r>
+        <w:rPr>
+          <w:rFonts w:ascii="Arial" w:hAnsi="Arial" w:cs="Arial"/>
+          <w:bCs/>
+          <w:sz w:val="24"/>
+          <w:szCs w:val="24"/>
+        </w:rPr>
+        <w:t xml:space="preserve">En primer lugar tenemos el botón de encendido/apagado de la lavadora. Al lado, está el botón que destaca sobre los demás donde el usuario puede elegir el modo en el que quiere lavar la ropa. Luego tenemos otro botón para pausar la lavadora cuando este en marcha. Los dos botones contiguos </w:t>
+      </w:r>
+      <w:r>
+        <w:rPr>
+          <w:rFonts w:ascii="Arial" w:hAnsi="Arial" w:cs="Arial"/>
+          <w:bCs/>
+          <w:sz w:val="24"/>
+          <w:szCs w:val="24"/>
+        </w:rPr>
+        <w:t xml:space="preserve">se podrá seleccionar la velocidad de centrifugado y la temperatura. Los botones restantes realizan otras funciones menos importantes, pero más específicas.  </w:t>
+      </w:r>
+    </w:p>
+    <w:p>
+      <w:pPr>
+        <w:rPr>
+          <w:rFonts w:ascii="Arial" w:hAnsi="Arial" w:cs="Arial"/>
+          <w:sz w:val="24"/>
+          <w:szCs w:val="24"/>
+        </w:rPr>
+      </w:pPr>
+      <w:r>
+        <w:rPr>
+          <w:rFonts w:ascii="Arial" w:hAnsi="Arial" w:cs="Arial"/>
+          <w:sz w:val="24"/>
+          <w:szCs w:val="24"/>
+        </w:rPr>
+        <w:t xml:space="preserve">En el caso de la nevera, su interfaz es compleja ya que dispone de muchos botones que hacen distintas funciones y esto puede hacer que sea difícil el aprendizaje para saber cómo funciona. </w:t>
+      </w:r>
+      <w:r>
+        <w:rPr>
+          <w:rFonts w:ascii="Arial" w:hAnsi="Arial" w:cs="Arial"/>
+          <w:sz w:val="24"/>
+          <w:szCs w:val="24"/>
+        </w:rPr>
+        <w:t>En cuanto a recordar su funcionamiento es sencillo, ya que el usuario hace un uso diario o casi diario de este electrodoméstico. Por culpa de su compleja interfaz, la hace poco atractiva ya que dispone de un montón de funciones y botones y eso hace que sea un poco difícil de usar.</w:t>
+      </w:r>
+    </w:p>
+    <w:p>
+      <w:pPr>
+        <w:rPr>
+          <w:rFonts w:ascii="Arial" w:hAnsi="Arial" w:cs="Arial"/>
+          <w:sz w:val="24"/>
+          <w:szCs w:val="24"/>
+        </w:rPr>
+      </w:pPr>
+    </w:p>
+    <w:p>
+      <w:pPr>
+        <w:rPr>
+          <w:rFonts w:ascii="Arial" w:hAnsi="Arial" w:cs="Arial"/>
+          <w:sz w:val="24"/>
+          <w:szCs w:val="24"/>
+        </w:rPr>
+      </w:pPr>
+    </w:p>
+    <w:p>
+      <w:pPr>
+        <w:rPr>
+          <w:rFonts w:ascii="Arial" w:hAnsi="Arial" w:cs="Arial"/>
+          <w:b/>
+          <w:bCs/>
+          <w:sz w:val="24"/>
+          <w:szCs w:val="24"/>
+        </w:rPr>
+      </w:pPr>
+      <w:r>
+        <w:rPr>
+          <w:rFonts w:ascii="Arial" w:hAnsi="Arial" w:cs="Arial"/>
+          <w:b/>
+          <w:bCs/>
+          <w:sz w:val="24"/>
+          <w:szCs w:val="24"/>
+        </w:rPr>
+        <w:lastRenderedPageBreak/>
+        <w:t>Una aspiradora</w:t>
+      </w:r>
+      <w:r>
+        <w:rPr>
+          <w:rFonts w:ascii="Arial" w:hAnsi="Arial" w:cs="Arial"/>
+          <w:b/>
+          <w:bCs/>
+          <w:sz w:val="24"/>
+          <w:szCs w:val="24"/>
+        </w:rPr>
+        <w:cr/>
+      </w:r>
+      <w:r>
+        <w:rPr>
+          <w:rFonts w:ascii="Arial" w:hAnsi="Arial" w:cs="Arial"/>
+          <w:noProof/>
+          <w:sz w:val="24"/>
+          <w:szCs w:val="24"/>
+        </w:rPr>
+        <w:drawing>
+          <wp:inline distT="0" distB="0" distL="0" distR="0">
+            <wp:extent cx="3476625" cy="3752171"/>
+            <wp:effectExtent l="0" t="0" r="0" b="1270"/>
+            <wp:docPr id="4" name="Imagen 4"/>
+            <wp:cNvGraphicFramePr>
+              <a:graphicFrameLocks xmlns:a="http://schemas.openxmlformats.org/drawingml/2006/main" noChangeAspect="1"/>
+            </wp:cNvGraphicFramePr>
+            <a:graphic xmlns:a="http://schemas.openxmlformats.org/drawingml/2006/main">
+              <a:graphicData uri="http://schemas.openxmlformats.org/drawingml/2006/picture">
+                <pic:pic xmlns:pic="http://schemas.openxmlformats.org/drawingml/2006/picture">
+                  <pic:nvPicPr>
+                    <pic:cNvPr id="4" name="aspiradora.jpg"/>
+                    <pic:cNvPicPr/>
+                  </pic:nvPicPr>
+                  <pic:blipFill>
+                    <a:blip r:embed="rId9">
+                      <a:extLst>
+                        <a:ext uri="{28A0092B-C50C-407E-A947-70E740481C1C}">
+                          <a14:useLocalDpi xmlns:a14="http://schemas.microsoft.com/office/drawing/2010/main" val="0"/>
+                        </a:ext>
+                      </a:extLst>
+                    </a:blip>
+                    <a:stretch>
+                      <a:fillRect/>
+                    </a:stretch>
+                  </pic:blipFill>
+                  <pic:spPr>
+                    <a:xfrm>
+                      <a:off x="0" y="0"/>
+                      <a:ext cx="3487023" cy="3763393"/>
+                    </a:xfrm>
+                    <a:prstGeom prst="rect">
+                      <a:avLst/>
+                    </a:prstGeom>
+                  </pic:spPr>
+                </pic:pic>
+              </a:graphicData>
+            </a:graphic>
+          </wp:inline>
+        </w:drawing>
+      </w:r>
+    </w:p>
+    <w:p>
+      <w:pPr>
+        <w:rPr>
+          <w:rFonts w:ascii="Arial" w:hAnsi="Arial" w:cs="Arial"/>
+          <w:sz w:val="24"/>
+          <w:szCs w:val="24"/>
+        </w:rPr>
+      </w:pPr>
+      <w:r>
+        <w:rPr>
+          <w:rFonts w:ascii="Arial" w:hAnsi="Arial" w:cs="Arial"/>
+          <w:sz w:val="24"/>
+          <w:szCs w:val="24"/>
+        </w:rPr>
+        <w:t xml:space="preserve">En primer lugar disponemos del botón de encendido/apagado, que destaca sobre todo ya que es el principal y por el color negro. Este mismo botón se puede girar para regular la potencia de aspiración. Mas a bajo tenemos otro botón que es con el que el usuario puede abrir la aspiradora para cambiar la bolsa cuando sea necesario. </w:t>
+      </w:r>
+    </w:p>
+    <w:p>
+      <w:pPr>
+        <w:rPr>
+          <w:rFonts w:ascii="Arial" w:hAnsi="Arial" w:cs="Arial"/>
+          <w:sz w:val="24"/>
+          <w:szCs w:val="24"/>
+        </w:rPr>
+      </w:pPr>
+      <w:r>
+        <w:rPr>
+          <w:rFonts w:ascii="Arial" w:hAnsi="Arial" w:cs="Arial"/>
+          <w:sz w:val="24"/>
+          <w:szCs w:val="24"/>
+        </w:rPr>
+        <w:t>En el caso de la aspiradora, dispone de una interfaz bastante sencilla, ya que solo tiene dos botones</w:t>
+      </w:r>
+      <w:r>
+        <w:rPr>
+          <w:rFonts w:ascii="Arial" w:hAnsi="Arial" w:cs="Arial"/>
+          <w:sz w:val="24"/>
+          <w:szCs w:val="24"/>
+        </w:rPr>
+        <w:t xml:space="preserve"> y esto hace que el aprendizaje sea bastante fácil y rápido. En cuanto a recordar su funcionamiento es bastante fácil gracias a su sencilla interfaz. Su interfaz lo hace bastante atractivo, ya que solo dispone de dos botones y eso lo hace bastante fácil de usar.</w:t>
+      </w:r>
+    </w:p>
+    <w:p>
+      <w:pPr>
+        <w:rPr>
+          <w:rFonts w:ascii="Arial" w:hAnsi="Arial" w:cs="Arial"/>
+          <w:sz w:val="24"/>
+          <w:szCs w:val="24"/>
+        </w:rPr>
+      </w:pPr>
+    </w:p>
+    <w:p>
+      <w:pPr>
+        <w:rPr>
+          <w:rFonts w:ascii="Arial" w:hAnsi="Arial" w:cs="Arial"/>
+          <w:sz w:val="24"/>
+          <w:szCs w:val="24"/>
+        </w:rPr>
+      </w:pPr>
+    </w:p>
+    <w:p>
+      <w:pPr>
+        <w:rPr>
+          <w:rFonts w:ascii="Arial" w:hAnsi="Arial" w:cs="Arial"/>
+          <w:b/>
+          <w:bCs/>
+          <w:sz w:val="24"/>
+          <w:szCs w:val="24"/>
+        </w:rPr>
+      </w:pPr>
+    </w:p>
+    <w:p>
+      <w:pPr>
+        <w:rPr>
+          <w:rFonts w:ascii="Arial" w:hAnsi="Arial" w:cs="Arial"/>
+          <w:b/>
+          <w:bCs/>
+          <w:sz w:val="24"/>
+          <w:szCs w:val="24"/>
+        </w:rPr>
+      </w:pPr>
+    </w:p>
+    <w:p>
+      <w:pPr>
+        <w:rPr>
+          <w:rFonts w:ascii="Arial" w:hAnsi="Arial" w:cs="Arial"/>
+          <w:b/>
+          <w:bCs/>
+          <w:sz w:val="24"/>
+          <w:szCs w:val="24"/>
+        </w:rPr>
+      </w:pPr>
+    </w:p>
+    <w:p>
+      <w:pPr>
+        <w:rPr>
+          <w:rFonts w:ascii="Arial" w:hAnsi="Arial" w:cs="Arial"/>
+          <w:b/>
+          <w:bCs/>
+          <w:sz w:val="24"/>
+          <w:szCs w:val="24"/>
+        </w:rPr>
+      </w:pPr>
+    </w:p>
+    <w:p>
+      <w:pPr>
+        <w:rPr>
+          <w:rFonts w:ascii="Arial" w:hAnsi="Arial" w:cs="Arial"/>
+          <w:b/>
+          <w:bCs/>
+          <w:sz w:val="24"/>
+          <w:szCs w:val="24"/>
+        </w:rPr>
+      </w:pPr>
+    </w:p>
+    <w:p>
+      <w:pPr>
+        <w:rPr>
+          <w:rFonts w:ascii="Arial" w:hAnsi="Arial" w:cs="Arial"/>
+          <w:b/>
+          <w:bCs/>
+          <w:sz w:val="24"/>
+          <w:szCs w:val="24"/>
+        </w:rPr>
+      </w:pPr>
+    </w:p>
+    <w:p>
+      <w:pPr>
+        <w:rPr>
+          <w:rFonts w:ascii="Arial" w:hAnsi="Arial" w:cs="Arial"/>
+          <w:b/>
+          <w:bCs/>
+          <w:sz w:val="24"/>
+          <w:szCs w:val="24"/>
+        </w:rPr>
+      </w:pPr>
+    </w:p>
+    <w:p>
+      <w:pPr>
+        <w:rPr>
+          <w:rFonts w:ascii="Arial" w:hAnsi="Arial" w:cs="Arial"/>
+          <w:b/>
+          <w:bCs/>
+          <w:sz w:val="24"/>
+          <w:szCs w:val="24"/>
+        </w:rPr>
+      </w:pPr>
+    </w:p>
+    <w:p>
+      <w:pPr>
+        <w:rPr>
+          <w:rFonts w:ascii="Arial" w:hAnsi="Arial" w:cs="Arial"/>
+          <w:b/>
+          <w:bCs/>
+          <w:sz w:val="24"/>
+          <w:szCs w:val="24"/>
+        </w:rPr>
+      </w:pPr>
+      <w:r>
+        <w:rPr>
+          <w:rFonts w:ascii="Arial" w:hAnsi="Arial" w:cs="Arial"/>
+          <w:b/>
+          <w:bCs/>
+          <w:sz w:val="24"/>
+          <w:szCs w:val="24"/>
+        </w:rPr>
+        <w:t>Una micro cadena de música (su mando a distancia)</w:t>
+      </w:r>
+    </w:p>
+    <w:p>
+      <w:pPr>
+        <w:rPr>
+          <w:rFonts w:ascii="Arial" w:hAnsi="Arial" w:cs="Arial"/>
+          <w:sz w:val="24"/>
+          <w:szCs w:val="24"/>
+        </w:rPr>
+      </w:pPr>
+      <w:r>
+        <w:rPr>
+          <w:rFonts w:ascii="Arial" w:hAnsi="Arial" w:cs="Arial"/>
+          <w:noProof/>
+          <w:sz w:val="24"/>
+          <w:szCs w:val="24"/>
+        </w:rPr>
+        <w:drawing>
+          <wp:inline distT="0" distB="0" distL="0" distR="0">
+            <wp:extent cx="1266825" cy="2866120"/>
+            <wp:effectExtent l="0" t="0" r="0" b="0"/>
+            <wp:docPr id="6" name="Imagen 6"/>
+            <wp:cNvGraphicFramePr>
+              <a:graphicFrameLocks xmlns:a="http://schemas.openxmlformats.org/drawingml/2006/main" noChangeAspect="1"/>
+            </wp:cNvGraphicFramePr>
+            <a:graphic xmlns:a="http://schemas.openxmlformats.org/drawingml/2006/main">
+              <a:graphicData uri="http://schemas.openxmlformats.org/drawingml/2006/picture">
+                <pic:pic xmlns:pic="http://schemas.openxmlformats.org/drawingml/2006/picture">
+                  <pic:nvPicPr>
+                    <pic:cNvPr id="6" name="mando de mircrocadena.jpg"/>
+                    <pic:cNvPicPr/>
+                  </pic:nvPicPr>
+                  <pic:blipFill>
+                    <a:blip r:embed="rId10">
+                      <a:extLst>
+                        <a:ext uri="{28A0092B-C50C-407E-A947-70E740481C1C}">
+                          <a14:useLocalDpi xmlns:a14="http://schemas.microsoft.com/office/drawing/2010/main" val="0"/>
+                        </a:ext>
+                      </a:extLst>
+                    </a:blip>
+                    <a:stretch>
+                      <a:fillRect/>
+                    </a:stretch>
+                  </pic:blipFill>
+                  <pic:spPr>
+                    <a:xfrm>
+                      <a:off x="0" y="0"/>
+                      <a:ext cx="1275178" cy="2885018"/>
+                    </a:xfrm>
+                    <a:prstGeom prst="rect">
+                      <a:avLst/>
+                    </a:prstGeom>
+                  </pic:spPr>
+                </pic:pic>
+              </a:graphicData>
+            </a:graphic>
+          </wp:inline>
+        </w:drawing>
+      </w:r>
+    </w:p>
+    <w:p>
+      <w:pPr>
+        <w:rPr>
+          <w:rFonts w:ascii="Arial" w:hAnsi="Arial" w:cs="Arial"/>
+          <w:sz w:val="24"/>
+          <w:szCs w:val="24"/>
+        </w:rPr>
+      </w:pPr>
+      <w:r>
+        <w:rPr>
+          <w:rFonts w:ascii="Arial" w:hAnsi="Arial" w:cs="Arial"/>
+          <w:sz w:val="24"/>
+          <w:szCs w:val="24"/>
+        </w:rPr>
+        <w:t xml:space="preserve">En primer lugar disponemos de el botón de encendido/apagado en color verde para que destaque sobre los otros, ya que es el mas importante. Mas abajo, tenemos botones mas grandes comparados con los otros, ya que hacen funciones mas importantes como: subir/bajar el volumen, pausar/iniciar una canción. Arriba de estos están los botones para saltar a la siguiente o anterior canción. Los demás botones son secundarios ya que realizan acciones menos importantes, pero más específicas. </w:t>
+      </w:r>
+    </w:p>
+    <w:p>
+      <w:pPr>
+        <w:rPr>
+          <w:rFonts w:ascii="Arial" w:hAnsi="Arial" w:cs="Arial"/>
+          <w:sz w:val="24"/>
+          <w:szCs w:val="24"/>
+        </w:rPr>
+      </w:pPr>
+      <w:r>
+        <w:rPr>
+          <w:rFonts w:ascii="Arial" w:hAnsi="Arial" w:cs="Arial"/>
+          <w:sz w:val="24"/>
+          <w:szCs w:val="24"/>
+        </w:rPr>
+        <w:t xml:space="preserve">En el caso de este mando a distancia, su interfaz compleja, ya que dispone de muchos botones con múltiples funciones y esto puede que dificulte el aprendizaje para saber como funciona. En cuanto a recordar su funcionamiento </w:t>
+      </w:r>
+      <w:r>
+        <w:rPr>
+          <w:rFonts w:ascii="Arial" w:hAnsi="Arial" w:cs="Arial"/>
+          <w:sz w:val="24"/>
+          <w:szCs w:val="24"/>
+        </w:rPr>
+        <w:t xml:space="preserve">puede ser mas o menos sencillo dependiendo del uso que le de el usuario. Por culpa de la complejidad de su interfaz lo hace poco atractivo, ya que dispone de muchos botones con diferentes funciones y eso puede dificultar su uso. </w:t>
+      </w:r>
+      <w:r>
+        <w:rPr>
+          <w:rFonts w:ascii="Arial" w:hAnsi="Arial" w:cs="Arial"/>
+          <w:sz w:val="24"/>
+          <w:szCs w:val="24"/>
+        </w:rPr>
+        <w:t xml:space="preserve"> </w:t>
+      </w:r>
+    </w:p>
+    <w:p>
+      <w:pPr>
+        <w:rPr>
+          <w:rFonts w:ascii="Arial" w:hAnsi="Arial" w:cs="Arial"/>
+          <w:sz w:val="24"/>
+          <w:szCs w:val="24"/>
+        </w:rPr>
+      </w:pPr>
+    </w:p>
+    <w:p>
+      <w:pPr>
+        <w:rPr>
+          <w:rFonts w:ascii="Arial" w:hAnsi="Arial" w:cs="Arial"/>
+          <w:sz w:val="24"/>
+          <w:szCs w:val="24"/>
+        </w:rPr>
+      </w:pPr>
+    </w:p>
+    <w:p>
+      <w:pPr>
+        <w:rPr>
+          <w:rFonts w:ascii="Arial" w:hAnsi="Arial" w:cs="Arial"/>
+          <w:sz w:val="24"/>
+          <w:szCs w:val="24"/>
+        </w:rPr>
+      </w:pPr>
+    </w:p>
+    <w:p>
+      <w:pPr>
+        <w:rPr>
+          <w:rFonts w:ascii="Arial" w:hAnsi="Arial" w:cs="Arial"/>
+          <w:sz w:val="24"/>
+          <w:szCs w:val="24"/>
+        </w:rPr>
+      </w:pPr>
+    </w:p>
+    <w:p>
+      <w:pPr>
+        <w:rPr>
+          <w:rFonts w:ascii="Arial" w:hAnsi="Arial" w:cs="Arial"/>
+          <w:sz w:val="24"/>
+          <w:szCs w:val="24"/>
+        </w:rPr>
+      </w:pPr>
+    </w:p>
+    <w:p>
+      <w:pPr>
+        <w:rPr>
+          <w:rFonts w:ascii="Arial" w:hAnsi="Arial" w:cs="Arial"/>
+          <w:sz w:val="24"/>
+          <w:szCs w:val="24"/>
+        </w:rPr>
+      </w:pPr>
+    </w:p>
+    <w:p>
+      <w:pPr>
+        <w:rPr>
+          <w:rFonts w:ascii="Arial" w:hAnsi="Arial" w:cs="Arial"/>
+          <w:sz w:val="24"/>
+          <w:szCs w:val="24"/>
+        </w:rPr>
+      </w:pPr>
+    </w:p>
+    <w:p>
+      <w:pPr>
+        <w:rPr>
+          <w:rFonts w:ascii="Arial" w:hAnsi="Arial" w:cs="Arial"/>
+          <w:sz w:val="24"/>
+          <w:szCs w:val="24"/>
+        </w:rPr>
+      </w:pPr>
+    </w:p>
+    <w:p>
+      <w:pPr>
+        <w:rPr>
+          <w:rFonts w:ascii="Arial" w:hAnsi="Arial" w:cs="Arial"/>
+          <w:sz w:val="24"/>
+          <w:szCs w:val="24"/>
+        </w:rPr>
+      </w:pPr>
+    </w:p>
+    <w:p>
+      <w:pPr>
+        <w:rPr>
+          <w:rFonts w:ascii="Arial" w:hAnsi="Arial" w:cs="Arial"/>
+          <w:b/>
+          <w:bCs/>
+          <w:sz w:val="24"/>
+          <w:szCs w:val="24"/>
+        </w:rPr>
+      </w:pPr>
+      <w:r>
+        <w:rPr>
+          <w:rFonts w:ascii="Arial" w:hAnsi="Arial" w:cs="Arial"/>
+          <w:b/>
+          <w:bCs/>
+          <w:sz w:val="24"/>
+          <w:szCs w:val="24"/>
+        </w:rPr>
+        <w:lastRenderedPageBreak/>
+        <w:t>Un televisor (su mando a distancia)</w:t>
+      </w:r>
+    </w:p>
+    <w:p>
+      <w:pPr>
+        <w:rPr>
+          <w:rFonts w:ascii="Arial" w:hAnsi="Arial" w:cs="Arial"/>
+          <w:b/>
+          <w:bCs/>
+          <w:sz w:val="24"/>
+          <w:szCs w:val="24"/>
+        </w:rPr>
+      </w:pPr>
+      <w:r>
+        <w:rPr>
+          <w:rFonts w:ascii="Arial" w:hAnsi="Arial" w:cs="Arial"/>
+          <w:b/>
+          <w:bCs/>
+          <w:noProof/>
+          <w:sz w:val="24"/>
+          <w:szCs w:val="24"/>
+        </w:rPr>
+        <w:drawing>
+          <wp:inline distT="0" distB="0" distL="0" distR="0">
+            <wp:extent cx="2362200" cy="3018367"/>
+            <wp:effectExtent l="0" t="0" r="0" b="0"/>
+            <wp:docPr id="8" name="Imagen 8"/>
+            <wp:cNvGraphicFramePr>
+              <a:graphicFrameLocks xmlns:a="http://schemas.openxmlformats.org/drawingml/2006/main" noChangeAspect="1"/>
+            </wp:cNvGraphicFramePr>
+            <a:graphic xmlns:a="http://schemas.openxmlformats.org/drawingml/2006/main">
+              <a:graphicData uri="http://schemas.openxmlformats.org/drawingml/2006/picture">
+                <pic:pic xmlns:pic="http://schemas.openxmlformats.org/drawingml/2006/picture">
+                  <pic:nvPicPr>
+                    <pic:cNvPr id="8" name="mando tele.jpg"/>
+                    <pic:cNvPicPr/>
+                  </pic:nvPicPr>
+                  <pic:blipFill>
+                    <a:blip r:embed="rId11">
+                      <a:extLst>
+                        <a:ext uri="{28A0092B-C50C-407E-A947-70E740481C1C}">
+                          <a14:useLocalDpi xmlns:a14="http://schemas.microsoft.com/office/drawing/2010/main" val="0"/>
+                        </a:ext>
+                      </a:extLst>
+                    </a:blip>
+                    <a:stretch>
+                      <a:fillRect/>
+                    </a:stretch>
+                  </pic:blipFill>
+                  <pic:spPr>
+                    <a:xfrm>
+                      <a:off x="0" y="0"/>
+                      <a:ext cx="2384195" cy="3046472"/>
+                    </a:xfrm>
+                    <a:prstGeom prst="rect">
+                      <a:avLst/>
+                    </a:prstGeom>
+                  </pic:spPr>
+                </pic:pic>
+              </a:graphicData>
+            </a:graphic>
+          </wp:inline>
+        </w:drawing>
+      </w:r>
+    </w:p>
+    <w:p>
+      <w:pPr>
+        <w:rPr>
+          <w:rFonts w:ascii="Arial" w:hAnsi="Arial" w:cs="Arial"/>
+          <w:sz w:val="24"/>
+          <w:szCs w:val="24"/>
+        </w:rPr>
+      </w:pPr>
+      <w:r>
+        <w:rPr>
+          <w:rFonts w:ascii="Arial" w:hAnsi="Arial" w:cs="Arial"/>
+          <w:sz w:val="24"/>
+          <w:szCs w:val="24"/>
+        </w:rPr>
+        <w:t xml:space="preserve">En primer lugar nos encontramos el botón de encendido/apagado en un color rojo, ya que es uno de los más importantes. Debajo de este, se encuentran diez botones numerados del 0-9. Mas abajo, disponemos de dos botones que son mas grandes que el resto ya que sus funciones son mas importantes </w:t>
+      </w:r>
+      <w:r>
+        <w:rPr>
+          <w:rFonts w:ascii="Arial" w:hAnsi="Arial" w:cs="Arial"/>
+          <w:sz w:val="24"/>
+          <w:szCs w:val="24"/>
+        </w:rPr>
+        <w:t xml:space="preserve">como es el subir/bajar el volumen y el cambiar de programa. </w:t>
+      </w:r>
+      <w:r>
+        <w:rPr>
+          <w:rFonts w:ascii="Arial" w:hAnsi="Arial" w:cs="Arial"/>
+          <w:sz w:val="24"/>
+          <w:szCs w:val="24"/>
+        </w:rPr>
+        <w:t xml:space="preserve">También tenemos otros botones que realizan </w:t>
+      </w:r>
+      <w:r>
+        <w:rPr>
+          <w:rFonts w:ascii="Arial" w:hAnsi="Arial" w:cs="Arial"/>
+          <w:sz w:val="24"/>
+          <w:szCs w:val="24"/>
+        </w:rPr>
+        <w:t>funciones</w:t>
+      </w:r>
       <w:bookmarkStart w:id="0" w:name="_GoBack"/>
       <w:bookmarkEnd w:id="0"/>
-    </w:p>
-    <w:p>
-      <w:pPr>
-        <w:rPr>
-          <w:rFonts w:ascii="Arial" w:hAnsi="Arial" w:cs="Arial"/>
-          <w:sz w:val="24"/>
-          <w:szCs w:val="24"/>
-        </w:rPr>
-      </w:pPr>
-      <w:r>
-        <w:rPr>
-          <w:rFonts w:ascii="Arial" w:hAnsi="Arial" w:cs="Arial"/>
-          <w:sz w:val="24"/>
-          <w:szCs w:val="24"/>
-        </w:rPr>
-        <w:t xml:space="preserve">En el caso de la nevera, su interfaz es compleja ya que dispone de muchos botones que hacen distintas funciones y esto puede hacer que sea difícil el aprendizaje para saber cómo funciona. </w:t>
-      </w:r>
-      <w:r>
-        <w:rPr>
-          <w:rFonts w:ascii="Arial" w:hAnsi="Arial" w:cs="Arial"/>
-          <w:sz w:val="24"/>
-          <w:szCs w:val="24"/>
-        </w:rPr>
-        <w:t>En cuanto a recordar su funcionamiento es sencillo, ya que el usuario hace un uso diario o casi diario de este electrodoméstico. Por culpa de su compleja interfaz, la hace poco atractiva ya que dispone de un montón de funciones y botones y eso hace que sea un poco difícil de usar.</w:t>
-      </w:r>
-    </w:p>
-    <w:p>
-      <w:pPr>
-        <w:rPr>
-          <w:rFonts w:ascii="Arial" w:hAnsi="Arial" w:cs="Arial"/>
-          <w:sz w:val="24"/>
-          <w:szCs w:val="24"/>
-        </w:rPr>
-      </w:pPr>
-    </w:p>
-    <w:p>
-      <w:pPr>
-        <w:rPr>
-          <w:rFonts w:ascii="Arial" w:hAnsi="Arial" w:cs="Arial"/>
-          <w:sz w:val="24"/>
-          <w:szCs w:val="24"/>
-        </w:rPr>
-      </w:pPr>
+      <w:r>
+        <w:rPr>
+          <w:rFonts w:ascii="Arial" w:hAnsi="Arial" w:cs="Arial"/>
+          <w:sz w:val="24"/>
+          <w:szCs w:val="24"/>
+        </w:rPr>
+        <w:t xml:space="preserve"> menos importantes, pero más específicas.</w:t>
+      </w:r>
+    </w:p>
+    <w:p>
+      <w:pPr>
+        <w:rPr>
+          <w:rFonts w:ascii="Arial" w:hAnsi="Arial" w:cs="Arial"/>
+          <w:sz w:val="24"/>
+          <w:szCs w:val="24"/>
+        </w:rPr>
+      </w:pPr>
+      <w:r>
+        <w:rPr>
+          <w:rFonts w:ascii="Arial" w:hAnsi="Arial" w:cs="Arial"/>
+          <w:sz w:val="24"/>
+          <w:szCs w:val="24"/>
+        </w:rPr>
+        <w:t xml:space="preserve">En el caso de este mando a distancia, su interfaz es compleja, ya que tiene muchos botones y a causa de esto puede que dificulte el proceso de aprendizaje. En cuanto a recordar su funcionamiento </w:t>
+      </w:r>
+      <w:r>
+        <w:rPr>
+          <w:rFonts w:ascii="Arial" w:hAnsi="Arial" w:cs="Arial"/>
+          <w:sz w:val="24"/>
+          <w:szCs w:val="24"/>
+        </w:rPr>
+        <w:t>es bastante ya que es un objeto que el usuario usa diariamente y varias veces en un mismo día. A causa de la cantidad de botones lo hace poco atractivo y depende del usuario puede ser más o menos difícil de utilizar.</w:t>
+      </w:r>
     </w:p>
     <w:p>
       <w:pPr>
@@ -1785,7 +2439,7 @@
 </file>
 
 <file path=word/numbering.xml><?xml version="1.0" encoding="utf-8"?>
-<w:numbering xmlns:wpc="http://schemas.microsoft.com/office/word/2010/wordprocessingCanvas" xmlns:mc="http://schemas.openxmlformats.org/markup-compatibility/2006" xmlns:o="urn:schemas-microsoft-com:office:office" xmlns:r="http://schemas.openxmlformats.org/officeDocument/2006/relationships" xmlns:m="http://schemas.openxmlformats.org/officeDocument/2006/math" xmlns:v="urn:schemas-microsoft-com:vml" xmlns:wp14="http://schemas.microsoft.com/office/word/2010/wordprocessingDrawing" xmlns:wp="http://schemas.openxmlformats.org/drawingml/2006/wordprocessingDrawing" xmlns:w10="urn:schemas-microsoft-com:office:word" xmlns:w="http://schemas.openxmlformats.org/wordprocessingml/2006/main" xmlns:w14="http://schemas.microsoft.com/office/word/2010/wordml" xmlns:w15="http://schemas.microsoft.com/office/word/2012/wordml" xmlns:wpg="http://schemas.microsoft.com/office/word/2010/wordprocessingGroup" xmlns:wpi="http://schemas.microsoft.com/office/word/2010/wordprocessingInk" xmlns:wne="http://schemas.microsoft.com/office/word/2006/wordml" xmlns:wps="http://schemas.microsoft.com/office/word/2010/wordprocessingShape" mc:Ignorable="w14 w15 wp14">
+<w:numbering xmlns:wpc="http://schemas.microsoft.com/office/word/2010/wordprocessingCanvas" xmlns:cx="http://schemas.microsoft.com/office/drawing/2014/chartex" xmlns:cx1="http://schemas.microsoft.com/office/drawing/2015/9/8/chartex" xmlns:cx2="http://schemas.microsoft.com/office/drawing/2015/10/21/chartex" xmlns:cx3="http://schemas.microsoft.com/office/drawing/2016/5/9/chartex" xmlns:cx4="http://schemas.microsoft.com/office/drawing/2016/5/10/chartex" xmlns:cx5="http://schemas.microsoft.com/office/drawing/2016/5/11/chartex" xmlns:cx6="http://schemas.microsoft.com/office/drawing/2016/5/12/chartex" xmlns:cx7="http://schemas.microsoft.com/office/drawing/2016/5/13/chartex" xmlns:cx8="http://schemas.microsoft.com/office/drawing/2016/5/14/chartex" xmlns:mc="http://schemas.openxmlformats.org/markup-compatibility/2006" xmlns:aink="http://schemas.microsoft.com/office/drawing/2016/ink" xmlns:am3d="http://schemas.microsoft.com/office/drawing/2017/model3d" xmlns:o="urn:schemas-microsoft-com:office:office" xmlns:r="http://schemas.openxmlformats.org/officeDocument/2006/relationships" xmlns:m="http://schemas.openxmlformats.org/officeDocument/2006/math" xmlns:v="urn:schemas-microsoft-com:vml" xmlns:wp14="http://schemas.microsoft.com/office/word/2010/wordprocessingDrawing" xmlns:wp="http://schemas.openxmlformats.org/drawingml/2006/wordprocessingDrawing" xmlns:w10="urn:schemas-microsoft-com:office:word" xmlns:w="http://schemas.openxmlformats.org/wordprocessingml/2006/main" xmlns:w14="http://schemas.microsoft.com/office/word/2010/wordml" xmlns:w15="http://schemas.microsoft.com/office/word/2012/wordml" xmlns:w16cid="http://schemas.microsoft.com/office/word/2016/wordml/cid" xmlns:w16se="http://schemas.microsoft.com/office/word/2015/wordml/symex" xmlns:wpg="http://schemas.microsoft.com/office/word/2010/wordprocessingGroup" xmlns:wpi="http://schemas.microsoft.com/office/word/2010/wordprocessingInk" xmlns:wne="http://schemas.microsoft.com/office/word/2006/wordml" xmlns:wps="http://schemas.microsoft.com/office/word/2010/wordprocessingShape" mc:Ignorable="w14 w15 w16se w16cid wp14">
   <w:abstractNum w:abstractNumId="0" w15:restartNumberingAfterBreak="0">
     <w:nsid w:val="10BC1CC1"/>
     <w:multiLevelType w:val="hybridMultilevel"/>
@@ -1879,7 +2533,7 @@
 </file>
 
 <file path=word/styles.xml><?xml version="1.0" encoding="utf-8"?>
-<w:styles xmlns:mc="http://schemas.openxmlformats.org/markup-compatibility/2006" xmlns:r="http://schemas.openxmlformats.org/officeDocument/2006/relationships" xmlns:w="http://schemas.openxmlformats.org/wordprocessingml/2006/main" xmlns:w14="http://schemas.microsoft.com/office/word/2010/wordml" xmlns:w15="http://schemas.microsoft.com/office/word/2012/wordml" mc:Ignorable="w14 w15">
+<w:styles xmlns:mc="http://schemas.openxmlformats.org/markup-compatibility/2006" xmlns:r="http://schemas.openxmlformats.org/officeDocument/2006/relationships" xmlns:w="http://schemas.openxmlformats.org/wordprocessingml/2006/main" xmlns:w14="http://schemas.microsoft.com/office/word/2010/wordml" xmlns:w15="http://schemas.microsoft.com/office/word/2012/wordml" xmlns:w16cid="http://schemas.microsoft.com/office/word/2016/wordml/cid" xmlns:w16se="http://schemas.microsoft.com/office/word/2015/wordml/symex" mc:Ignorable="w14 w15 w16se w16cid">
   <w:docDefaults>
     <w:rPrDefault>
       <w:rPr>
@@ -1895,7 +2549,7 @@
       </w:pPr>
     </w:pPrDefault>
   </w:docDefaults>
-  <w:latentStyles w:defLockedState="0" w:defUIPriority="99" w:defSemiHidden="0" w:defUnhideWhenUsed="0" w:defQFormat="0" w:count="371">
+  <w:latentStyles w:defLockedState="0" w:defUIPriority="99" w:defSemiHidden="0" w:defUnhideWhenUsed="0" w:defQFormat="0" w:count="375">
     <w:lsdException w:name="Normal" w:uiPriority="0" w:qFormat="1"/>
     <w:lsdException w:name="heading 1" w:uiPriority="9" w:qFormat="1"/>
     <w:lsdException w:name="heading 2" w:semiHidden="1" w:uiPriority="9" w:unhideWhenUsed="1" w:qFormat="1"/>
@@ -2001,7 +2655,6 @@
     <w:lsdException w:name="HTML Sample" w:semiHidden="1" w:unhideWhenUsed="1"/>
     <w:lsdException w:name="HTML Typewriter" w:semiHidden="1" w:unhideWhenUsed="1"/>
     <w:lsdException w:name="HTML Variable" w:semiHidden="1" w:unhideWhenUsed="1"/>
-    <w:lsdException w:name="Normal Table" w:semiHidden="1" w:unhideWhenUsed="1"/>
     <w:lsdException w:name="annotation subject" w:semiHidden="1" w:unhideWhenUsed="1"/>
     <w:lsdException w:name="No List" w:semiHidden="1" w:unhideWhenUsed="1"/>
     <w:lsdException w:name="Outline List 1" w:semiHidden="1" w:unhideWhenUsed="1"/>
@@ -2045,10 +2698,8 @@
     <w:lsdException w:name="Table Elegant" w:semiHidden="1" w:unhideWhenUsed="1"/>
     <w:lsdException w:name="Table Professional" w:semiHidden="1" w:unhideWhenUsed="1"/>
     <w:lsdException w:name="Table Subtle 1" w:semiHidden="1" w:unhideWhenUsed="1"/>
-    <w:lsdException w:name="Table Subtle 2" w:semiHidden="1" w:unhideWhenUsed="1"/>
     <w:lsdException w:name="Table Web 1" w:semiHidden="1" w:unhideWhenUsed="1"/>
     <w:lsdException w:name="Table Web 2" w:semiHidden="1" w:unhideWhenUsed="1"/>
-    <w:lsdException w:name="Table Web 3" w:semiHidden="1" w:unhideWhenUsed="1"/>
     <w:lsdException w:name="Balloon Text" w:semiHidden="1" w:unhideWhenUsed="1"/>
     <w:lsdException w:name="Table Grid" w:uiPriority="39"/>
     <w:lsdException w:name="Table Theme" w:semiHidden="1" w:unhideWhenUsed="1"/>
@@ -2267,6 +2918,10 @@
     <w:lsdException w:name="List Table 5 Dark Accent 6" w:uiPriority="50"/>
     <w:lsdException w:name="List Table 6 Colorful Accent 6" w:uiPriority="51"/>
     <w:lsdException w:name="List Table 7 Colorful Accent 6" w:uiPriority="52"/>
+    <w:lsdException w:name="Mention" w:semiHidden="1" w:unhideWhenUsed="1"/>
+    <w:lsdException w:name="Smart Hyperlink" w:semiHidden="1" w:unhideWhenUsed="1"/>
+    <w:lsdException w:name="Hashtag" w:semiHidden="1" w:unhideWhenUsed="1"/>
+    <w:lsdException w:name="Unresolved Mention" w:semiHidden="1" w:unhideWhenUsed="1"/>
   </w:latentStyles>
   <w:style w:type="paragraph" w:default="1" w:styleId="Normal">
     <w:name w:val="Normal"/>
@@ -2334,6 +2989,36 @@
       <w:ind w:left="720"/>
       <w:contextualSpacing/>
     </w:pPr>
+  </w:style>
+  <w:style w:type="paragraph" w:styleId="Textodeglobo">
+    <w:name w:val="Balloon Text"/>
+    <w:basedOn w:val="Normal"/>
+    <w:link w:val="TextodegloboCar"/>
+    <w:uiPriority w:val="99"/>
+    <w:semiHidden/>
+    <w:unhideWhenUsed/>
+    <w:rsid w:val="00664946"/>
+    <w:pPr>
+      <w:spacing w:after="0" w:line="240" w:lineRule="auto"/>
+    </w:pPr>
+    <w:rPr>
+      <w:rFonts w:ascii="Segoe UI" w:hAnsi="Segoe UI" w:cs="Segoe UI"/>
+      <w:sz w:val="18"/>
+      <w:szCs w:val="18"/>
+    </w:rPr>
+  </w:style>
+  <w:style w:type="character" w:customStyle="1" w:styleId="TextodegloboCar">
+    <w:name w:val="Texto de globo Car"/>
+    <w:basedOn w:val="Fuentedeprrafopredeter"/>
+    <w:link w:val="Textodeglobo"/>
+    <w:uiPriority w:val="99"/>
+    <w:semiHidden/>
+    <w:rsid w:val="00664946"/>
+    <w:rPr>
+      <w:rFonts w:ascii="Segoe UI" w:hAnsi="Segoe UI" w:cs="Segoe UI"/>
+      <w:sz w:val="18"/>
+      <w:szCs w:val="18"/>
+    </w:rPr>
   </w:style>
 </w:styles>
 </file>
@@ -2604,7 +3289,7 @@
 </file>
 
 <file path=customXml/itemProps1.xml><?xml version="1.0" encoding="utf-8"?>
-<ds:datastoreItem xmlns:ds="http://schemas.openxmlformats.org/officeDocument/2006/customXml" ds:itemID="{0411A23F-C935-48CE-9E78-0CBC16CE5735}">
+<ds:datastoreItem xmlns:ds="http://schemas.openxmlformats.org/officeDocument/2006/customXml" ds:itemID="{994C6104-A177-4D92-9593-E757139E4864}">
   <ds:schemaRefs>
     <ds:schemaRef ds:uri="http://schemas.openxmlformats.org/officeDocument/2006/bibliography"/>
   </ds:schemaRefs>

</xml_diff>

<commit_message>
Tema 1 - Actividad 1 terminado
</commit_message>
<xml_diff>
--- a/Tema 1 - Actividad 1.docx
+++ b/Tema 1 - Actividad 1.docx
@@ -1,6 +1,6 @@
 
 <file path=word/document.xml><?xml version="1.0" encoding="utf-8"?>
-<w:document xmlns:wpc="http://schemas.microsoft.com/office/word/2010/wordprocessingCanvas" xmlns:mc="http://schemas.openxmlformats.org/markup-compatibility/2006" xmlns:o="urn:schemas-microsoft-com:office:office" xmlns:r="http://schemas.openxmlformats.org/officeDocument/2006/relationships" xmlns:m="http://schemas.openxmlformats.org/officeDocument/2006/math" xmlns:v="urn:schemas-microsoft-com:vml" xmlns:wp14="http://schemas.microsoft.com/office/word/2010/wordprocessingDrawing" xmlns:wp="http://schemas.openxmlformats.org/drawingml/2006/wordprocessingDrawing" xmlns:w10="urn:schemas-microsoft-com:office:word" xmlns:w="http://schemas.openxmlformats.org/wordprocessingml/2006/main" xmlns:w14="http://schemas.microsoft.com/office/word/2010/wordml" xmlns:w15="http://schemas.microsoft.com/office/word/2012/wordml" xmlns:wpg="http://schemas.microsoft.com/office/word/2010/wordprocessingGroup" xmlns:wpi="http://schemas.microsoft.com/office/word/2010/wordprocessingInk" xmlns:wne="http://schemas.microsoft.com/office/word/2006/wordml" xmlns:wps="http://schemas.microsoft.com/office/word/2010/wordprocessingShape" mc:Ignorable="w14 w15 wp14">
+<w:document xmlns:wpc="http://schemas.microsoft.com/office/word/2010/wordprocessingCanvas" xmlns:cx="http://schemas.microsoft.com/office/drawing/2014/chartex" xmlns:cx1="http://schemas.microsoft.com/office/drawing/2015/9/8/chartex" xmlns:cx2="http://schemas.microsoft.com/office/drawing/2015/10/21/chartex" xmlns:cx3="http://schemas.microsoft.com/office/drawing/2016/5/9/chartex" xmlns:cx4="http://schemas.microsoft.com/office/drawing/2016/5/10/chartex" xmlns:cx5="http://schemas.microsoft.com/office/drawing/2016/5/11/chartex" xmlns:cx6="http://schemas.microsoft.com/office/drawing/2016/5/12/chartex" xmlns:cx7="http://schemas.microsoft.com/office/drawing/2016/5/13/chartex" xmlns:cx8="http://schemas.microsoft.com/office/drawing/2016/5/14/chartex" xmlns:mc="http://schemas.openxmlformats.org/markup-compatibility/2006" xmlns:aink="http://schemas.microsoft.com/office/drawing/2016/ink" xmlns:am3d="http://schemas.microsoft.com/office/drawing/2017/model3d" xmlns:o="urn:schemas-microsoft-com:office:office" xmlns:r="http://schemas.openxmlformats.org/officeDocument/2006/relationships" xmlns:m="http://schemas.openxmlformats.org/officeDocument/2006/math" xmlns:v="urn:schemas-microsoft-com:vml" xmlns:wp14="http://schemas.microsoft.com/office/word/2010/wordprocessingDrawing" xmlns:wp="http://schemas.openxmlformats.org/drawingml/2006/wordprocessingDrawing" xmlns:w10="urn:schemas-microsoft-com:office:word" xmlns:w="http://schemas.openxmlformats.org/wordprocessingml/2006/main" xmlns:w14="http://schemas.microsoft.com/office/word/2010/wordml" xmlns:w15="http://schemas.microsoft.com/office/word/2012/wordml" xmlns:w16cid="http://schemas.microsoft.com/office/word/2016/wordml/cid" xmlns:w16se="http://schemas.microsoft.com/office/word/2015/wordml/symex" xmlns:wpg="http://schemas.microsoft.com/office/word/2010/wordprocessingGroup" xmlns:wpi="http://schemas.microsoft.com/office/word/2010/wordprocessingInk" xmlns:wne="http://schemas.microsoft.com/office/word/2006/wordml" xmlns:wps="http://schemas.microsoft.com/office/word/2010/wordprocessingShape" mc:Ignorable="w14 w15 w16se w16cid wp14">
   <w:body>
     <w:sdt>
       <w:sdtPr>
@@ -297,11 +297,10 @@
               </mc:Choice>
               <mc:Fallback>
                 <w:pict>
-                  <v:rect id="Rectángulo 466" o:spid="_x0000_s1027" style="position:absolute;margin-left:0;margin-top:0;width:581.4pt;height:752.4pt;z-index:-251653120;visibility:visible;mso-wrap-style:square;mso-width-percent:950;mso-height-percent:950;mso-wrap-distance-left:9pt;mso-wrap-distance-top:0;mso-wrap-distance-right:9pt;mso-wrap-distance-bottom:0;mso-position-horizontal:center;mso-position-horizontal-relative:page;mso-position-vertical:center;mso-position-vertical-relative:page;mso-width-percent:950;mso-height-percent:950;mso-width-relative:page;mso-height-relative:page;v-text-anchor:middle" o:gfxdata="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" fillcolor="#deeaf6 [660]" stroked="f" strokeweight="1pt">
+                  <v:rect id="Rectángulo 466" o:spid="_x0000_s1027" style="position:absolute;margin-left:0;margin-top:0;width:581.4pt;height:752.4pt;z-index:-251653120;visibility:visible;mso-wrap-style:square;mso-width-percent:950;mso-height-percent:950;mso-wrap-distance-left:9pt;mso-wrap-distance-top:0;mso-wrap-distance-right:9pt;mso-wrap-distance-bottom:0;mso-position-horizontal:center;mso-position-horizontal-relative:page;mso-position-vertical:center;mso-position-vertical-relative:page;mso-width-percent:950;mso-height-percent:950;mso-width-relative:page;mso-height-relative:page;v-text-anchor:middle" o:gfxdata="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" fillcolor="#deeaf6 [660]" stroked="f" strokeweight="1pt">
                     <v:fill color2="#9cc2e5 [1940]" rotate="t" focus="100%" type="gradient">
                       <o:fill v:ext="view" type="gradientUnscaled"/>
                     </v:fill>
-                    <v:path arrowok="t"/>
                     <v:textbox inset="21.6pt,,21.6pt">
                       <w:txbxContent>
                         <w:p/>
@@ -578,7 +577,7 @@
                   </wp:anchor>
                 </w:drawing>
               </mc:Choice>
-              <mc:Fallback xmlns:w16se="http://schemas.microsoft.com/office/word/2015/wordml/symex" xmlns:w16cid="http://schemas.microsoft.com/office/word/2016/wordml/cid" xmlns:am3d="http://schemas.microsoft.com/office/drawing/2017/model3d" xmlns:aink="http://schemas.microsoft.com/office/drawing/2016/ink" xmlns:cx8="http://schemas.microsoft.com/office/drawing/2016/5/14/chartex" xmlns:cx7="http://schemas.microsoft.com/office/drawing/2016/5/13/chartex" xmlns:cx6="http://schemas.microsoft.com/office/drawing/2016/5/12/chartex" xmlns:cx5="http://schemas.microsoft.com/office/drawing/2016/5/11/chartex" xmlns:cx4="http://schemas.microsoft.com/office/drawing/2016/5/10/chartex" xmlns:cx3="http://schemas.microsoft.com/office/drawing/2016/5/9/chartex" xmlns:cx2="http://schemas.microsoft.com/office/drawing/2015/10/21/chartex" xmlns:cx1="http://schemas.microsoft.com/office/drawing/2015/9/8/chartex" xmlns:cx="http://schemas.microsoft.com/office/drawing/2014/chartex">
+              <mc:Fallback>
                 <w:pict>
                   <v:rect w14:anchorId="0C91DFD1" id="Rectángulo 468" o:spid="_x0000_s1026" style="position:absolute;margin-left:0;margin-top:0;width:244.8pt;height:554.4pt;z-index:251659264;visibility:visible;mso-wrap-style:square;mso-width-percent:400;mso-height-percent:700;mso-left-percent:440;mso-top-percent:25;mso-wrap-distance-left:9pt;mso-wrap-distance-top:0;mso-wrap-distance-right:9pt;mso-wrap-distance-bottom:0;mso-position-horizontal-relative:page;mso-position-vertical-relative:page;mso-width-percent:400;mso-height-percent:700;mso-left-percent:440;mso-top-percent:25;mso-width-relative:page;mso-height-relative:page;v-text-anchor:middle" o:gfxdata="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" fillcolor="white [3212]" strokecolor="#747070 [1614]" strokeweight="1.25pt">
                     <w10:wrap anchorx="page" anchory="page"/>
@@ -676,7 +675,7 @@
                   </wp:anchor>
                 </w:drawing>
               </mc:Choice>
-              <mc:Fallback xmlns:w16se="http://schemas.microsoft.com/office/word/2015/wordml/symex" xmlns:w16cid="http://schemas.microsoft.com/office/word/2016/wordml/cid" xmlns:am3d="http://schemas.microsoft.com/office/drawing/2017/model3d" xmlns:aink="http://schemas.microsoft.com/office/drawing/2016/ink" xmlns:cx8="http://schemas.microsoft.com/office/drawing/2016/5/14/chartex" xmlns:cx7="http://schemas.microsoft.com/office/drawing/2016/5/13/chartex" xmlns:cx6="http://schemas.microsoft.com/office/drawing/2016/5/12/chartex" xmlns:cx5="http://schemas.microsoft.com/office/drawing/2016/5/11/chartex" xmlns:cx4="http://schemas.microsoft.com/office/drawing/2016/5/10/chartex" xmlns:cx3="http://schemas.microsoft.com/office/drawing/2016/5/9/chartex" xmlns:cx2="http://schemas.microsoft.com/office/drawing/2015/10/21/chartex" xmlns:cx1="http://schemas.microsoft.com/office/drawing/2015/9/8/chartex" xmlns:cx="http://schemas.microsoft.com/office/drawing/2014/chartex">
+              <mc:Fallback>
                 <w:pict>
                   <v:rect w14:anchorId="6BE78327" id="Rectángulo 469" o:spid="_x0000_s1026" style="position:absolute;margin-left:0;margin-top:0;width:226.45pt;height:9.35pt;z-index:251662336;visibility:visible;mso-wrap-style:square;mso-width-percent:370;mso-height-percent:0;mso-left-percent:455;mso-top-percent:690;mso-wrap-distance-left:9pt;mso-wrap-distance-top:0;mso-wrap-distance-right:9pt;mso-wrap-distance-bottom:0;mso-position-horizontal-relative:page;mso-position-vertical-relative:page;mso-width-percent:370;mso-height-percent:0;mso-left-percent:455;mso-top-percent:690;mso-width-relative:page;mso-height-relative:margin;v-text-anchor:middle" o:gfxdata="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" fillcolor="#5b9bd5 [3204]" stroked="f" strokeweight="1pt">
                     <w10:wrap anchorx="page" anchory="page"/>
@@ -954,6 +953,8 @@
             </w:rPr>
             <w:t>Introducción</w:t>
           </w:r>
+          <w:bookmarkStart w:id="0" w:name="_GoBack"/>
+          <w:bookmarkEnd w:id="0"/>
         </w:p>
         <w:p>
           <w:pPr>
@@ -1018,28 +1019,6 @@
               <w:sz w:val="24"/>
               <w:szCs w:val="24"/>
             </w:rPr>
-            <w:t>Conclusiones</w:t>
-          </w:r>
-        </w:p>
-        <w:p>
-          <w:pPr>
-            <w:pStyle w:val="Prrafodelista"/>
-            <w:numPr>
-              <w:ilvl w:val="0"/>
-              <w:numId w:val="1"/>
-            </w:numPr>
-            <w:rPr>
-              <w:rFonts w:ascii="Arial" w:hAnsi="Arial" w:cs="Arial"/>
-              <w:sz w:val="24"/>
-              <w:szCs w:val="24"/>
-            </w:rPr>
-          </w:pPr>
-          <w:r>
-            <w:rPr>
-              <w:rFonts w:ascii="Arial" w:hAnsi="Arial" w:cs="Arial"/>
-              <w:sz w:val="24"/>
-              <w:szCs w:val="24"/>
-            </w:rPr>
             <w:t xml:space="preserve">Referencias </w:t>
           </w:r>
         </w:p>
@@ -2252,7 +2231,6 @@
           <w:szCs w:val="24"/>
         </w:rPr>
       </w:pPr>
-      <w:proofErr w:type="gramStart"/>
       <w:r>
         <w:rPr>
           <w:rFonts w:ascii="Arial" w:hAnsi="Arial" w:cs="Arial"/>
@@ -2261,18 +2239,7 @@
           <w:sz w:val="24"/>
           <w:szCs w:val="24"/>
         </w:rPr>
-        <w:t>Una</w:t>
-      </w:r>
-      <w:proofErr w:type="gramEnd"/>
-      <w:r>
-        <w:rPr>
-          <w:rFonts w:ascii="Arial" w:hAnsi="Arial" w:cs="Arial"/>
-          <w:b/>
-          <w:bCs/>
-          <w:sz w:val="24"/>
-          <w:szCs w:val="24"/>
-        </w:rPr>
-        <w:t xml:space="preserve"> micro cadena de música (su mando a distancia)</w:t>
+        <w:t>Una micro cadena de música (su mando a distancia)</w:t>
       </w:r>
     </w:p>
     <w:p>
@@ -2348,25 +2315,7 @@
           <w:sz w:val="24"/>
           <w:szCs w:val="24"/>
         </w:rPr>
-        <w:t xml:space="preserve">En primer lugar disponemos de el botón de encendido/apagado en color verde para que destaque sobre los otros, ya que es el </w:t>
-      </w:r>
-      <w:proofErr w:type="gramStart"/>
-      <w:r>
-        <w:rPr>
-          <w:rFonts w:ascii="Arial" w:hAnsi="Arial" w:cs="Arial"/>
-          <w:sz w:val="24"/>
-          <w:szCs w:val="24"/>
-        </w:rPr>
-        <w:t>mas</w:t>
-      </w:r>
-      <w:proofErr w:type="gramEnd"/>
-      <w:r>
-        <w:rPr>
-          <w:rFonts w:ascii="Arial" w:hAnsi="Arial" w:cs="Arial"/>
-          <w:sz w:val="24"/>
-          <w:szCs w:val="24"/>
-        </w:rPr>
-        <w:t xml:space="preserve"> importante. Mas abajo, tenemos botones mas grandes comparados con los otros, ya que hacen funciones mas importantes como: subir/bajar el volumen, pausar/iniciar una canción. Arriba de estos están los botones para saltar a la siguiente o anterior canción. Los demás botones son secundarios ya que realizan acciones menos importantes, pero más específicas. </w:t>
+        <w:t xml:space="preserve">En primer lugar disponemos de el botón de encendido/apagado en color verde para que destaque sobre los otros, ya que es el mas importante. Mas abajo, tenemos botones mas grandes comparados con los otros, ya que hacen funciones mas importantes como: subir/bajar el volumen, pausar/iniciar una canción. Arriba de estos están los botones para saltar a la siguiente o anterior canción. Los demás botones son secundarios ya que realizan acciones menos importantes, pero más específicas. </w:t>
       </w:r>
     </w:p>
     <w:p>
@@ -2900,27 +2849,86 @@
           <w:sz w:val="24"/>
           <w:szCs w:val="24"/>
         </w:rPr>
-        <w:t>La mejora que se me ha ocurrido es un mando para el robot aspirador. El mando tiene dos partes: La de los botones y la táctil. La parte de los botones solo servirá para parar y reanudar el trayecto que va a hacer el robot aspirador. En la parte de la pantalla tractil.</w:t>
-      </w:r>
-      <w:bookmarkStart w:id="0" w:name="_GoBack"/>
-      <w:bookmarkEnd w:id="0"/>
-      <w:r>
-        <w:rPr>
-          <w:rFonts w:ascii="Arial" w:hAnsi="Arial" w:cs="Arial"/>
-          <w:sz w:val="24"/>
-          <w:szCs w:val="24"/>
-        </w:rPr>
+        <w:t>La mejora que se me ha ocurrido es un mando para el robot aspirador. El mando tiene dos partes: La de los botones y la táctil. La parte de los botones solo servirá para parar y reanudar el trayecto que va a hacer el robot aspirador. En la parte de la pantalla</w:t>
+      </w:r>
+      <w:r>
+        <w:rPr>
+          <w:rFonts w:ascii="Arial" w:hAnsi="Arial" w:cs="Arial"/>
+          <w:sz w:val="24"/>
+          <w:szCs w:val="24"/>
+        </w:rPr>
+        <w:t xml:space="preserve"> táctil se mostrara un escaneo de la habitación y el usuario podrá dibujar el itinerario que deberá seguir el robot aspirador.</w:t>
+      </w:r>
+      <w:r>
+        <w:rPr>
+          <w:rFonts w:ascii="Arial" w:hAnsi="Arial" w:cs="Arial"/>
+          <w:sz w:val="24"/>
+          <w:szCs w:val="24"/>
+        </w:rPr>
+        <w:t xml:space="preserve"> Es usable porque el usuario puede dirigirlo por donde quiera que pase y es más manejable. </w:t>
+      </w:r>
+    </w:p>
+    <w:p>
+      <w:pPr>
+        <w:rPr>
+          <w:rFonts w:ascii="Arial" w:hAnsi="Arial" w:cs="Arial"/>
+          <w:bCs/>
+          <w:sz w:val="24"/>
+          <w:szCs w:val="24"/>
+        </w:rPr>
+      </w:pPr>
+      <w:r>
+        <w:rPr>
+          <w:rFonts w:ascii="Arial" w:hAnsi="Arial" w:cs="Arial"/>
+          <w:bCs/>
+          <w:sz w:val="24"/>
+          <w:szCs w:val="24"/>
+        </w:rPr>
+        <w:lastRenderedPageBreak/>
         <w:t xml:space="preserve"> </w:t>
       </w:r>
-    </w:p>
-    <w:p>
-      <w:pPr>
+      <w:r>
         <w:rPr>
           <w:rFonts w:ascii="Arial" w:hAnsi="Arial" w:cs="Arial"/>
           <w:bCs/>
           <w:sz w:val="24"/>
           <w:szCs w:val="24"/>
         </w:rPr>
+        <w:t xml:space="preserve"> </w:t>
+      </w:r>
+    </w:p>
+    <w:p>
+      <w:pPr>
+        <w:rPr>
+          <w:rFonts w:ascii="Arial" w:hAnsi="Arial" w:cs="Arial"/>
+          <w:b/>
+          <w:sz w:val="36"/>
+          <w:szCs w:val="36"/>
+        </w:rPr>
+      </w:pPr>
+      <w:r>
+        <w:rPr>
+          <w:rFonts w:ascii="Arial" w:hAnsi="Arial" w:cs="Arial"/>
+          <w:b/>
+          <w:sz w:val="36"/>
+          <w:szCs w:val="36"/>
+        </w:rPr>
+        <w:t>Referencias</w:t>
+      </w:r>
+    </w:p>
+    <w:p>
+      <w:pPr>
+        <w:pStyle w:val="Prrafodelista"/>
+        <w:numPr>
+          <w:ilvl w:val="0"/>
+          <w:numId w:val="2"/>
+        </w:numPr>
+        <w:rPr>
+          <w:rFonts w:ascii="Arial" w:hAnsi="Arial" w:cs="Arial"/>
+          <w:b/>
+          <w:sz w:val="24"/>
+          <w:szCs w:val="24"/>
+        </w:rPr>
       </w:pPr>
       <w:r>
         <w:rPr>
@@ -2929,26 +2937,8 @@
           <w:sz w:val="24"/>
           <w:szCs w:val="24"/>
         </w:rPr>
-        <w:t xml:space="preserve"> </w:t>
-      </w:r>
-      <w:r>
-        <w:rPr>
-          <w:rFonts w:ascii="Arial" w:hAnsi="Arial" w:cs="Arial"/>
-          <w:bCs/>
-          <w:sz w:val="24"/>
-          <w:szCs w:val="24"/>
-        </w:rPr>
-        <w:t xml:space="preserve"> </w:t>
-      </w:r>
-    </w:p>
-    <w:p>
-      <w:pPr>
-        <w:rPr>
-          <w:rFonts w:ascii="Arial" w:hAnsi="Arial" w:cs="Arial"/>
-          <w:sz w:val="24"/>
-          <w:szCs w:val="24"/>
-        </w:rPr>
-      </w:pPr>
+        <w:t>PDF de usabilidad.</w:t>
+      </w:r>
     </w:p>
     <w:sectPr>
       <w:pgSz w:w="11906" w:h="16838"/>
@@ -2963,7 +2953,7 @@
 </file>
 
 <file path=word/numbering.xml><?xml version="1.0" encoding="utf-8"?>
-<w:numbering xmlns:wpc="http://schemas.microsoft.com/office/word/2010/wordprocessingCanvas" xmlns:mc="http://schemas.openxmlformats.org/markup-compatibility/2006" xmlns:o="urn:schemas-microsoft-com:office:office" xmlns:r="http://schemas.openxmlformats.org/officeDocument/2006/relationships" xmlns:m="http://schemas.openxmlformats.org/officeDocument/2006/math" xmlns:v="urn:schemas-microsoft-com:vml" xmlns:wp14="http://schemas.microsoft.com/office/word/2010/wordprocessingDrawing" xmlns:wp="http://schemas.openxmlformats.org/drawingml/2006/wordprocessingDrawing" xmlns:w10="urn:schemas-microsoft-com:office:word" xmlns:w="http://schemas.openxmlformats.org/wordprocessingml/2006/main" xmlns:w14="http://schemas.microsoft.com/office/word/2010/wordml" xmlns:w15="http://schemas.microsoft.com/office/word/2012/wordml" xmlns:wpg="http://schemas.microsoft.com/office/word/2010/wordprocessingGroup" xmlns:wpi="http://schemas.microsoft.com/office/word/2010/wordprocessingInk" xmlns:wne="http://schemas.microsoft.com/office/word/2006/wordml" xmlns:wps="http://schemas.microsoft.com/office/word/2010/wordprocessingShape" mc:Ignorable="w14 w15 wp14">
+<w:numbering xmlns:wpc="http://schemas.microsoft.com/office/word/2010/wordprocessingCanvas" xmlns:cx="http://schemas.microsoft.com/office/drawing/2014/chartex" xmlns:cx1="http://schemas.microsoft.com/office/drawing/2015/9/8/chartex" xmlns:cx2="http://schemas.microsoft.com/office/drawing/2015/10/21/chartex" xmlns:cx3="http://schemas.microsoft.com/office/drawing/2016/5/9/chartex" xmlns:cx4="http://schemas.microsoft.com/office/drawing/2016/5/10/chartex" xmlns:cx5="http://schemas.microsoft.com/office/drawing/2016/5/11/chartex" xmlns:cx6="http://schemas.microsoft.com/office/drawing/2016/5/12/chartex" xmlns:cx7="http://schemas.microsoft.com/office/drawing/2016/5/13/chartex" xmlns:cx8="http://schemas.microsoft.com/office/drawing/2016/5/14/chartex" xmlns:mc="http://schemas.openxmlformats.org/markup-compatibility/2006" xmlns:aink="http://schemas.microsoft.com/office/drawing/2016/ink" xmlns:am3d="http://schemas.microsoft.com/office/drawing/2017/model3d" xmlns:o="urn:schemas-microsoft-com:office:office" xmlns:r="http://schemas.openxmlformats.org/officeDocument/2006/relationships" xmlns:m="http://schemas.openxmlformats.org/officeDocument/2006/math" xmlns:v="urn:schemas-microsoft-com:vml" xmlns:wp14="http://schemas.microsoft.com/office/word/2010/wordprocessingDrawing" xmlns:wp="http://schemas.openxmlformats.org/drawingml/2006/wordprocessingDrawing" xmlns:w10="urn:schemas-microsoft-com:office:word" xmlns:w="http://schemas.openxmlformats.org/wordprocessingml/2006/main" xmlns:w14="http://schemas.microsoft.com/office/word/2010/wordml" xmlns:w15="http://schemas.microsoft.com/office/word/2012/wordml" xmlns:w16cid="http://schemas.microsoft.com/office/word/2016/wordml/cid" xmlns:w16se="http://schemas.microsoft.com/office/word/2015/wordml/symex" xmlns:wpg="http://schemas.microsoft.com/office/word/2010/wordprocessingGroup" xmlns:wpi="http://schemas.microsoft.com/office/word/2010/wordprocessingInk" xmlns:wne="http://schemas.microsoft.com/office/word/2006/wordml" xmlns:wps="http://schemas.microsoft.com/office/word/2010/wordprocessingShape" mc:Ignorable="w14 w15 w16se w16cid wp14">
   <w:abstractNum w:abstractNumId="0" w15:restartNumberingAfterBreak="0">
     <w:nsid w:val="10BC1CC1"/>
     <w:multiLevelType w:val="hybridMultilevel"/>
@@ -3050,14 +3040,129 @@
       </w:pPr>
     </w:lvl>
   </w:abstractNum>
+  <w:abstractNum w:abstractNumId="1" w15:restartNumberingAfterBreak="0">
+    <w:nsid w:val="6FB416A6"/>
+    <w:multiLevelType w:val="hybridMultilevel"/>
+    <w:tmpl w:val="8BB64FEA"/>
+    <w:lvl w:ilvl="0" w:tplc="1FF21052">
+      <w:numFmt w:val="bullet"/>
+      <w:lvlText w:val="-"/>
+      <w:lvlJc w:val="left"/>
+      <w:pPr>
+        <w:ind w:left="720" w:hanging="360"/>
+      </w:pPr>
+      <w:rPr>
+        <w:rFonts w:ascii="Arial" w:eastAsiaTheme="minorHAnsi" w:hAnsi="Arial" w:cs="Arial" w:hint="default"/>
+      </w:rPr>
+    </w:lvl>
+    <w:lvl w:ilvl="1" w:tplc="0C0A0003" w:tentative="1">
+      <w:start w:val="1"/>
+      <w:numFmt w:val="bullet"/>
+      <w:lvlText w:val="o"/>
+      <w:lvlJc w:val="left"/>
+      <w:pPr>
+        <w:ind w:left="1440" w:hanging="360"/>
+      </w:pPr>
+      <w:rPr>
+        <w:rFonts w:ascii="Courier New" w:hAnsi="Courier New" w:cs="Courier New" w:hint="default"/>
+      </w:rPr>
+    </w:lvl>
+    <w:lvl w:ilvl="2" w:tplc="0C0A0005" w:tentative="1">
+      <w:start w:val="1"/>
+      <w:numFmt w:val="bullet"/>
+      <w:lvlText w:val=""/>
+      <w:lvlJc w:val="left"/>
+      <w:pPr>
+        <w:ind w:left="2160" w:hanging="360"/>
+      </w:pPr>
+      <w:rPr>
+        <w:rFonts w:ascii="Wingdings" w:hAnsi="Wingdings" w:hint="default"/>
+      </w:rPr>
+    </w:lvl>
+    <w:lvl w:ilvl="3" w:tplc="0C0A0001" w:tentative="1">
+      <w:start w:val="1"/>
+      <w:numFmt w:val="bullet"/>
+      <w:lvlText w:val=""/>
+      <w:lvlJc w:val="left"/>
+      <w:pPr>
+        <w:ind w:left="2880" w:hanging="360"/>
+      </w:pPr>
+      <w:rPr>
+        <w:rFonts w:ascii="Symbol" w:hAnsi="Symbol" w:hint="default"/>
+      </w:rPr>
+    </w:lvl>
+    <w:lvl w:ilvl="4" w:tplc="0C0A0003" w:tentative="1">
+      <w:start w:val="1"/>
+      <w:numFmt w:val="bullet"/>
+      <w:lvlText w:val="o"/>
+      <w:lvlJc w:val="left"/>
+      <w:pPr>
+        <w:ind w:left="3600" w:hanging="360"/>
+      </w:pPr>
+      <w:rPr>
+        <w:rFonts w:ascii="Courier New" w:hAnsi="Courier New" w:cs="Courier New" w:hint="default"/>
+      </w:rPr>
+    </w:lvl>
+    <w:lvl w:ilvl="5" w:tplc="0C0A0005" w:tentative="1">
+      <w:start w:val="1"/>
+      <w:numFmt w:val="bullet"/>
+      <w:lvlText w:val=""/>
+      <w:lvlJc w:val="left"/>
+      <w:pPr>
+        <w:ind w:left="4320" w:hanging="360"/>
+      </w:pPr>
+      <w:rPr>
+        <w:rFonts w:ascii="Wingdings" w:hAnsi="Wingdings" w:hint="default"/>
+      </w:rPr>
+    </w:lvl>
+    <w:lvl w:ilvl="6" w:tplc="0C0A0001" w:tentative="1">
+      <w:start w:val="1"/>
+      <w:numFmt w:val="bullet"/>
+      <w:lvlText w:val=""/>
+      <w:lvlJc w:val="left"/>
+      <w:pPr>
+        <w:ind w:left="5040" w:hanging="360"/>
+      </w:pPr>
+      <w:rPr>
+        <w:rFonts w:ascii="Symbol" w:hAnsi="Symbol" w:hint="default"/>
+      </w:rPr>
+    </w:lvl>
+    <w:lvl w:ilvl="7" w:tplc="0C0A0003" w:tentative="1">
+      <w:start w:val="1"/>
+      <w:numFmt w:val="bullet"/>
+      <w:lvlText w:val="o"/>
+      <w:lvlJc w:val="left"/>
+      <w:pPr>
+        <w:ind w:left="5760" w:hanging="360"/>
+      </w:pPr>
+      <w:rPr>
+        <w:rFonts w:ascii="Courier New" w:hAnsi="Courier New" w:cs="Courier New" w:hint="default"/>
+      </w:rPr>
+    </w:lvl>
+    <w:lvl w:ilvl="8" w:tplc="0C0A0005" w:tentative="1">
+      <w:start w:val="1"/>
+      <w:numFmt w:val="bullet"/>
+      <w:lvlText w:val=""/>
+      <w:lvlJc w:val="left"/>
+      <w:pPr>
+        <w:ind w:left="6480" w:hanging="360"/>
+      </w:pPr>
+      <w:rPr>
+        <w:rFonts w:ascii="Wingdings" w:hAnsi="Wingdings" w:hint="default"/>
+      </w:rPr>
+    </w:lvl>
+  </w:abstractNum>
   <w:num w:numId="1">
     <w:abstractNumId w:val="0"/>
+  </w:num>
+  <w:num w:numId="2">
+    <w:abstractNumId w:val="1"/>
   </w:num>
 </w:numbering>
 </file>
 
 <file path=word/styles.xml><?xml version="1.0" encoding="utf-8"?>
-<w:styles xmlns:mc="http://schemas.openxmlformats.org/markup-compatibility/2006" xmlns:r="http://schemas.openxmlformats.org/officeDocument/2006/relationships" xmlns:w="http://schemas.openxmlformats.org/wordprocessingml/2006/main" xmlns:w14="http://schemas.microsoft.com/office/word/2010/wordml" xmlns:w15="http://schemas.microsoft.com/office/word/2012/wordml" mc:Ignorable="w14 w15">
+<w:styles xmlns:mc="http://schemas.openxmlformats.org/markup-compatibility/2006" xmlns:r="http://schemas.openxmlformats.org/officeDocument/2006/relationships" xmlns:w="http://schemas.openxmlformats.org/wordprocessingml/2006/main" xmlns:w14="http://schemas.microsoft.com/office/word/2010/wordml" xmlns:w15="http://schemas.microsoft.com/office/word/2012/wordml" xmlns:w16cid="http://schemas.microsoft.com/office/word/2016/wordml/cid" xmlns:w16se="http://schemas.microsoft.com/office/word/2015/wordml/symex" mc:Ignorable="w14 w15 w16se w16cid">
   <w:docDefaults>
     <w:rPrDefault>
       <w:rPr>
@@ -3073,7 +3178,7 @@
       </w:pPr>
     </w:pPrDefault>
   </w:docDefaults>
-  <w:latentStyles w:defLockedState="0" w:defUIPriority="99" w:defSemiHidden="0" w:defUnhideWhenUsed="0" w:defQFormat="0" w:count="371">
+  <w:latentStyles w:defLockedState="0" w:defUIPriority="99" w:defSemiHidden="0" w:defUnhideWhenUsed="0" w:defQFormat="0" w:count="375">
     <w:lsdException w:name="Normal" w:uiPriority="0" w:qFormat="1"/>
     <w:lsdException w:name="heading 1" w:uiPriority="9" w:qFormat="1"/>
     <w:lsdException w:name="heading 2" w:semiHidden="1" w:uiPriority="9" w:unhideWhenUsed="1" w:qFormat="1"/>
@@ -3445,6 +3550,10 @@
     <w:lsdException w:name="List Table 5 Dark Accent 6" w:uiPriority="50"/>
     <w:lsdException w:name="List Table 6 Colorful Accent 6" w:uiPriority="51"/>
     <w:lsdException w:name="List Table 7 Colorful Accent 6" w:uiPriority="52"/>
+    <w:lsdException w:name="Mention" w:semiHidden="1" w:unhideWhenUsed="1"/>
+    <w:lsdException w:name="Smart Hyperlink" w:semiHidden="1" w:unhideWhenUsed="1"/>
+    <w:lsdException w:name="Hashtag" w:semiHidden="1" w:unhideWhenUsed="1"/>
+    <w:lsdException w:name="Unresolved Mention" w:semiHidden="1" w:unhideWhenUsed="1"/>
   </w:latentStyles>
   <w:style w:type="paragraph" w:default="1" w:styleId="Normal">
     <w:name w:val="Normal"/>
@@ -3812,7 +3921,7 @@
 </file>
 
 <file path=customXml/itemProps1.xml><?xml version="1.0" encoding="utf-8"?>
-<ds:datastoreItem xmlns:ds="http://schemas.openxmlformats.org/officeDocument/2006/customXml" ds:itemID="{CBB44421-2479-470F-A518-C18116A8E401}">
+<ds:datastoreItem xmlns:ds="http://schemas.openxmlformats.org/officeDocument/2006/customXml" ds:itemID="{E10F1A9F-69BE-4DA8-A766-785A9ED339A8}">
   <ds:schemaRefs>
     <ds:schemaRef ds:uri="http://schemas.openxmlformats.org/officeDocument/2006/bibliography"/>
   </ds:schemaRefs>

</xml_diff>